<commit_message>
Ported .NET core project instead of .NET standard one
</commit_message>
<xml_diff>
--- a/Automated Transpiler Generation.docx
+++ b/Automated Transpiler Generation.docx
@@ -17,45 +17,27 @@
           <w:sz w:val="36"/>
           <w:szCs w:val="36"/>
         </w:rPr>
-        <w:t xml:space="preserve">Automated </w:t>
-      </w:r>
-      <w:proofErr w:type="spellStart"/>
-      <w:r>
+        <w:t>Automated Transpiler Generation</w:t>
+      </w:r>
+    </w:p>
+    <w:p>
+      <w:pPr>
+        <w:jc w:val="center"/>
         <w:rPr>
           <w:rFonts w:ascii="Arial Black" w:hAnsi="Arial Black"/>
           <w:sz w:val="36"/>
           <w:szCs w:val="36"/>
         </w:rPr>
-        <w:t>Transpiler</w:t>
-      </w:r>
-      <w:proofErr w:type="spellEnd"/>
-      <w:r>
+      </w:pPr>
+    </w:p>
+    <w:p>
+      <w:pPr>
+        <w:jc w:val="center"/>
         <w:rPr>
           <w:rFonts w:ascii="Arial Black" w:hAnsi="Arial Black"/>
           <w:sz w:val="36"/>
           <w:szCs w:val="36"/>
         </w:rPr>
-        <w:t xml:space="preserve"> Generation</w:t>
-      </w:r>
-    </w:p>
-    <w:p>
-      <w:pPr>
-        <w:jc w:val="center"/>
-        <w:rPr>
-          <w:rFonts w:ascii="Arial Black" w:hAnsi="Arial Black"/>
-          <w:sz w:val="36"/>
-          <w:szCs w:val="36"/>
-        </w:rPr>
-      </w:pPr>
-    </w:p>
-    <w:p>
-      <w:pPr>
-        <w:jc w:val="center"/>
-        <w:rPr>
-          <w:rFonts w:ascii="Arial Black" w:hAnsi="Arial Black"/>
-          <w:sz w:val="36"/>
-          <w:szCs w:val="36"/>
-        </w:rPr>
       </w:pPr>
     </w:p>
     <w:p>
@@ -595,6 +577,410 @@
           <w:szCs w:val="24"/>
         </w:rPr>
       </w:pPr>
+      <w:r>
+        <w:rPr>
+          <w:rFonts w:cstheme="minorHAnsi"/>
+          <w:sz w:val="24"/>
+          <w:szCs w:val="24"/>
+        </w:rPr>
+        <w:t>Research references:</w:t>
+      </w:r>
+    </w:p>
+    <w:p>
+      <w:pPr>
+        <w:pStyle w:val="ListParagraph"/>
+        <w:numPr>
+          <w:ilvl w:val="0"/>
+          <w:numId w:val="12"/>
+        </w:numPr>
+        <w:rPr>
+          <w:rFonts w:cstheme="minorHAnsi"/>
+          <w:sz w:val="24"/>
+          <w:szCs w:val="24"/>
+        </w:rPr>
+      </w:pPr>
+      <w:r>
+        <w:rPr>
+          <w:rFonts w:cstheme="minorHAnsi"/>
+          <w:sz w:val="24"/>
+          <w:szCs w:val="24"/>
+        </w:rPr>
+        <w:t>Metacompiler: (computer science) A compiler that is used chiefly to construct compilers for other programming languages.</w:t>
+      </w:r>
+      <w:r>
+        <w:rPr>
+          <w:rFonts w:cstheme="minorHAnsi"/>
+          <w:sz w:val="24"/>
+          <w:szCs w:val="24"/>
+        </w:rPr>
+        <w:t xml:space="preserve"> </w:t>
+      </w:r>
+      <w:r>
+        <w:rPr>
+          <w:rFonts w:cstheme="minorHAnsi"/>
+          <w:sz w:val="24"/>
+          <w:szCs w:val="24"/>
+        </w:rPr>
+        <w:t xml:space="preserve">"Sci-Tech Dictionary McGraw-Hill Dictionary of Scientific and Technical Terms, 6th edition". McGraw-Hill Companies. </w:t>
+      </w:r>
+    </w:p>
+    <w:p>
+      <w:pPr>
+        <w:pStyle w:val="ListParagraph"/>
+        <w:numPr>
+          <w:ilvl w:val="0"/>
+          <w:numId w:val="12"/>
+        </w:numPr>
+        <w:rPr>
+          <w:rFonts w:cstheme="minorHAnsi"/>
+          <w:sz w:val="24"/>
+          <w:szCs w:val="24"/>
+        </w:rPr>
+      </w:pPr>
+      <w:r>
+        <w:rPr>
+          <w:rFonts w:cstheme="minorHAnsi"/>
+          <w:sz w:val="24"/>
+          <w:szCs w:val="24"/>
+        </w:rPr>
+        <w:t xml:space="preserve">Metaprogramming in .NET (2012), Kevin Hazzard and Jason Bock - </w:t>
+      </w:r>
+      <w:r>
+        <w:rPr>
+          <w:rFonts w:cstheme="minorHAnsi"/>
+          <w:sz w:val="24"/>
+          <w:szCs w:val="24"/>
+        </w:rPr>
+        <w:t>https://www.manning.com/books/metaprogramming-in-dot-net</w:t>
+      </w:r>
+    </w:p>
+    <w:p>
+      <w:pPr>
+        <w:pStyle w:val="ListParagraph"/>
+        <w:numPr>
+          <w:ilvl w:val="0"/>
+          <w:numId w:val="12"/>
+        </w:numPr>
+        <w:rPr>
+          <w:rFonts w:cstheme="minorHAnsi"/>
+          <w:sz w:val="24"/>
+          <w:szCs w:val="24"/>
+        </w:rPr>
+      </w:pPr>
+      <w:r>
+        <w:rPr>
+          <w:rFonts w:cstheme="minorHAnsi"/>
+          <w:sz w:val="24"/>
+          <w:szCs w:val="24"/>
+        </w:rPr>
+        <w:t>Source-to-Source translation and Software Engineering (2013), David A. Plaisted</w:t>
+      </w:r>
+    </w:p>
+    <w:p>
+      <w:pPr>
+        <w:pStyle w:val="ListParagraph"/>
+        <w:numPr>
+          <w:ilvl w:val="0"/>
+          <w:numId w:val="12"/>
+        </w:numPr>
+        <w:rPr>
+          <w:rFonts w:cstheme="minorHAnsi"/>
+          <w:sz w:val="24"/>
+          <w:szCs w:val="24"/>
+        </w:rPr>
+      </w:pPr>
+      <w:r>
+        <w:rPr>
+          <w:rFonts w:cstheme="minorHAnsi"/>
+          <w:sz w:val="24"/>
+          <w:szCs w:val="24"/>
+        </w:rPr>
+        <w:t>A compiler generator (2012), McKeeman William M, Horning James J. and Wortman David B.</w:t>
+      </w:r>
+    </w:p>
+    <w:p>
+      <w:pPr>
+        <w:pStyle w:val="ListParagraph"/>
+        <w:numPr>
+          <w:ilvl w:val="0"/>
+          <w:numId w:val="12"/>
+        </w:numPr>
+        <w:rPr>
+          <w:rFonts w:cstheme="minorHAnsi"/>
+          <w:sz w:val="24"/>
+          <w:szCs w:val="24"/>
+        </w:rPr>
+      </w:pPr>
+      <w:r>
+        <w:rPr>
+          <w:rFonts w:cstheme="minorHAnsi"/>
+          <w:sz w:val="24"/>
+          <w:szCs w:val="24"/>
+        </w:rPr>
+        <w:t>Programming Concepts: Type Introspection and Refelction (2014), Krauss Aaron</w:t>
+      </w:r>
+    </w:p>
+    <w:p>
+      <w:pPr>
+        <w:pStyle w:val="ListParagraph"/>
+        <w:numPr>
+          <w:ilvl w:val="0"/>
+          <w:numId w:val="12"/>
+        </w:numPr>
+        <w:rPr>
+          <w:rFonts w:cstheme="minorHAnsi"/>
+          <w:sz w:val="24"/>
+          <w:szCs w:val="24"/>
+        </w:rPr>
+      </w:pPr>
+      <w:r>
+        <w:rPr>
+          <w:rFonts w:cstheme="minorHAnsi"/>
+          <w:sz w:val="24"/>
+          <w:szCs w:val="24"/>
+        </w:rPr>
+        <w:t>The challenge of metaprogramming (2016), Bicking Ian</w:t>
+      </w:r>
+    </w:p>
+    <w:p>
+      <w:pPr>
+        <w:pStyle w:val="ListParagraph"/>
+        <w:numPr>
+          <w:ilvl w:val="0"/>
+          <w:numId w:val="12"/>
+        </w:numPr>
+        <w:rPr>
+          <w:rFonts w:cstheme="minorHAnsi"/>
+          <w:sz w:val="24"/>
+          <w:szCs w:val="24"/>
+        </w:rPr>
+      </w:pPr>
+      <w:r>
+        <w:rPr>
+          <w:rFonts w:cstheme="minorHAnsi"/>
+          <w:sz w:val="24"/>
+          <w:szCs w:val="24"/>
+        </w:rPr>
+        <w:t>The Definitive ANTLR 4 Reference (2007), Terence Parr</w:t>
+      </w:r>
+    </w:p>
+    <w:p>
+      <w:pPr>
+        <w:pStyle w:val="ListParagraph"/>
+        <w:numPr>
+          <w:ilvl w:val="0"/>
+          <w:numId w:val="12"/>
+        </w:numPr>
+        <w:rPr>
+          <w:rFonts w:cstheme="minorHAnsi"/>
+          <w:sz w:val="24"/>
+          <w:szCs w:val="24"/>
+        </w:rPr>
+      </w:pPr>
+      <w:r>
+        <w:rPr>
+          <w:rFonts w:cstheme="minorHAnsi"/>
+          <w:sz w:val="24"/>
+          <w:szCs w:val="24"/>
+        </w:rPr>
+        <w:t>The Definitive ANTLR 4 Reference (2013), Terence Parr</w:t>
+      </w:r>
+    </w:p>
+    <w:p>
+      <w:pPr>
+        <w:pStyle w:val="ListParagraph"/>
+        <w:numPr>
+          <w:ilvl w:val="0"/>
+          <w:numId w:val="12"/>
+        </w:numPr>
+        <w:rPr>
+          <w:rFonts w:cstheme="minorHAnsi"/>
+          <w:sz w:val="24"/>
+          <w:szCs w:val="24"/>
+        </w:rPr>
+      </w:pPr>
+      <w:r>
+        <w:rPr>
+          <w:rFonts w:cstheme="minorHAnsi"/>
+          <w:sz w:val="24"/>
+          <w:szCs w:val="24"/>
+        </w:rPr>
+        <w:t>C# 9 and .NET 5 – Modern Cross-Platform Development: Build intelligent apps, websites and services with Blazor, ASP.NET Core and Entity Framework Core using Visual Studio Code, 5</w:t>
+      </w:r>
+      <w:r>
+        <w:rPr>
+          <w:rFonts w:cstheme="minorHAnsi"/>
+          <w:sz w:val="24"/>
+          <w:szCs w:val="24"/>
+          <w:vertAlign w:val="superscript"/>
+        </w:rPr>
+        <w:t>th</w:t>
+      </w:r>
+      <w:r>
+        <w:rPr>
+          <w:rFonts w:cstheme="minorHAnsi"/>
+          <w:sz w:val="24"/>
+          <w:szCs w:val="24"/>
+        </w:rPr>
+        <w:t xml:space="preserve"> edition (2020), Mark J. Price</w:t>
+      </w:r>
+    </w:p>
+    <w:p>
+      <w:pPr>
+        <w:pStyle w:val="ListParagraph"/>
+        <w:numPr>
+          <w:ilvl w:val="0"/>
+          <w:numId w:val="12"/>
+        </w:numPr>
+        <w:rPr>
+          <w:rFonts w:cstheme="minorHAnsi"/>
+          <w:sz w:val="24"/>
+          <w:szCs w:val="24"/>
+        </w:rPr>
+      </w:pPr>
+      <w:r>
+        <w:rPr>
+          <w:rFonts w:cstheme="minorHAnsi"/>
+          <w:sz w:val="24"/>
+          <w:szCs w:val="24"/>
+        </w:rPr>
+        <w:t>Roslyn Cookbook: Compiler as a Service, Code Analysis, Code Quality and more</w:t>
+      </w:r>
+      <w:r>
+        <w:rPr>
+          <w:rFonts w:cstheme="minorHAnsi"/>
+          <w:sz w:val="24"/>
+          <w:szCs w:val="24"/>
+        </w:rPr>
+        <w:t xml:space="preserve"> (2017), Manish Vasani</w:t>
+      </w:r>
+    </w:p>
+    <w:p>
+      <w:pPr>
+        <w:pStyle w:val="ListParagraph"/>
+        <w:numPr>
+          <w:ilvl w:val="0"/>
+          <w:numId w:val="12"/>
+        </w:numPr>
+        <w:rPr>
+          <w:rFonts w:cstheme="minorHAnsi"/>
+          <w:sz w:val="24"/>
+          <w:szCs w:val="24"/>
+        </w:rPr>
+      </w:pPr>
+      <w:r>
+        <w:rPr>
+          <w:rFonts w:cstheme="minorHAnsi"/>
+          <w:sz w:val="24"/>
+          <w:szCs w:val="24"/>
+        </w:rPr>
+        <w:t>Eloquent Javascript (2011), Marjin Haverbeke</w:t>
+      </w:r>
+    </w:p>
+    <w:p>
+      <w:pPr>
+        <w:pStyle w:val="ListParagraph"/>
+        <w:numPr>
+          <w:ilvl w:val="0"/>
+          <w:numId w:val="12"/>
+        </w:numPr>
+        <w:rPr>
+          <w:rFonts w:cstheme="minorHAnsi"/>
+          <w:sz w:val="24"/>
+          <w:szCs w:val="24"/>
+        </w:rPr>
+      </w:pPr>
+      <w:r>
+        <w:rPr>
+          <w:rFonts w:cstheme="minorHAnsi"/>
+          <w:sz w:val="24"/>
+          <w:szCs w:val="24"/>
+        </w:rPr>
+        <w:t>Vue.js in Action (2018), Erik Hanchett</w:t>
+      </w:r>
+    </w:p>
+    <w:p>
+      <w:pPr>
+        <w:pStyle w:val="ListParagraph"/>
+        <w:numPr>
+          <w:ilvl w:val="0"/>
+          <w:numId w:val="12"/>
+        </w:numPr>
+        <w:rPr>
+          <w:rFonts w:cstheme="minorHAnsi"/>
+          <w:sz w:val="24"/>
+          <w:szCs w:val="24"/>
+        </w:rPr>
+      </w:pPr>
+      <w:r>
+        <w:rPr>
+          <w:rFonts w:cstheme="minorHAnsi"/>
+          <w:sz w:val="24"/>
+          <w:szCs w:val="24"/>
+        </w:rPr>
+        <w:t>RESTful.NET (2008), Jon Flander</w:t>
+      </w:r>
+    </w:p>
+    <w:p>
+      <w:pPr>
+        <w:pStyle w:val="ListParagraph"/>
+        <w:numPr>
+          <w:ilvl w:val="0"/>
+          <w:numId w:val="12"/>
+        </w:numPr>
+        <w:rPr>
+          <w:rFonts w:cstheme="minorHAnsi"/>
+          <w:sz w:val="24"/>
+          <w:szCs w:val="24"/>
+        </w:rPr>
+      </w:pPr>
+      <w:r>
+        <w:rPr>
+          <w:rFonts w:cstheme="minorHAnsi"/>
+          <w:sz w:val="24"/>
+          <w:szCs w:val="24"/>
+        </w:rPr>
+        <w:t>Language Workbenches: The Killer-App for Domain Specific Languages? (2005), Martin Fowler</w:t>
+      </w:r>
+    </w:p>
+    <w:p>
+      <w:pPr>
+        <w:pStyle w:val="ListParagraph"/>
+        <w:numPr>
+          <w:ilvl w:val="0"/>
+          <w:numId w:val="12"/>
+        </w:numPr>
+        <w:rPr>
+          <w:rFonts w:cstheme="minorHAnsi"/>
+          <w:sz w:val="24"/>
+          <w:szCs w:val="24"/>
+        </w:rPr>
+      </w:pPr>
+      <w:r>
+        <w:rPr>
+          <w:rFonts w:cstheme="minorHAnsi"/>
+          <w:sz w:val="24"/>
+          <w:szCs w:val="24"/>
+        </w:rPr>
+        <w:t>The MPS Language Workbench: Volume I (2014), Fabien Campagne</w:t>
+      </w:r>
+    </w:p>
+    <w:p>
+      <w:pPr>
+        <w:rPr>
+          <w:rFonts w:cstheme="minorHAnsi"/>
+          <w:sz w:val="24"/>
+          <w:szCs w:val="24"/>
+        </w:rPr>
+      </w:pPr>
+      <w:r>
+        <w:rPr>
+          <w:rFonts w:cstheme="minorHAnsi"/>
+          <w:sz w:val="24"/>
+          <w:szCs w:val="24"/>
+        </w:rPr>
+        <w:t xml:space="preserve">Other </w:t>
+      </w:r>
       <w:r>
         <w:rPr>
           <w:rFonts w:cstheme="minorHAnsi"/>
@@ -633,7 +1019,25 @@
             <w:sz w:val="24"/>
             <w:szCs w:val="24"/>
           </w:rPr>
-          <w:t>https://en.wikipedia.org/wiki/Compiler-compiler</w:t>
+          <w:t>https://en.wikipedia.org/wiki/Compiler-co</w:t>
+        </w:r>
+        <w:r>
+          <w:rPr>
+            <w:rStyle w:val="Hyperlink"/>
+            <w:rFonts w:cstheme="minorHAnsi"/>
+            <w:sz w:val="24"/>
+            <w:szCs w:val="24"/>
+          </w:rPr>
+          <w:t>m</w:t>
+        </w:r>
+        <w:r>
+          <w:rPr>
+            <w:rStyle w:val="Hyperlink"/>
+            <w:rFonts w:cstheme="minorHAnsi"/>
+            <w:sz w:val="24"/>
+            <w:szCs w:val="24"/>
+          </w:rPr>
+          <w:t>piler</w:t>
         </w:r>
       </w:hyperlink>
     </w:p>
@@ -656,7 +1060,23 @@
           <w:sz w:val="24"/>
           <w:szCs w:val="24"/>
         </w:rPr>
-        <w:t xml:space="preserve">Metaprogramming in .NET by Kevin Hazzard and Jason Bock - </w:t>
+        <w:t xml:space="preserve">Metaprogramming in .NET </w:t>
+      </w:r>
+      <w:r>
+        <w:rPr>
+          <w:rFonts w:cstheme="minorHAnsi"/>
+          <w:sz w:val="24"/>
+          <w:szCs w:val="24"/>
+        </w:rPr>
+        <w:t xml:space="preserve">(2012), </w:t>
+      </w:r>
+      <w:r>
+        <w:rPr>
+          <w:rFonts w:cstheme="minorHAnsi"/>
+          <w:sz w:val="24"/>
+          <w:szCs w:val="24"/>
+        </w:rPr>
+        <w:t xml:space="preserve">Kevin Hazzard and Jason Bock - </w:t>
       </w:r>
       <w:r>
         <w:rPr>
@@ -830,25 +1250,7 @@
           <w:sz w:val="24"/>
           <w:szCs w:val="24"/>
         </w:rPr>
-        <w:t xml:space="preserve">Source-to-Source Translation and Software Engineering by David A. </w:t>
-      </w:r>
-      <w:proofErr w:type="spellStart"/>
-      <w:r>
-        <w:rPr>
-          <w:rFonts w:cstheme="minorHAnsi"/>
-          <w:sz w:val="24"/>
-          <w:szCs w:val="24"/>
-        </w:rPr>
-        <w:t>Plaisted</w:t>
-      </w:r>
-      <w:proofErr w:type="spellEnd"/>
-      <w:r>
-        <w:rPr>
-          <w:rFonts w:cstheme="minorHAnsi"/>
-          <w:sz w:val="24"/>
-          <w:szCs w:val="24"/>
-        </w:rPr>
-        <w:t xml:space="preserve"> - </w:t>
+        <w:t xml:space="preserve">Source-to-Source Translation and Software Engineering by David A. Plaisted - </w:t>
       </w:r>
       <w:hyperlink r:id="rId10" w:history="1">
         <w:r>
@@ -858,7 +1260,25 @@
             <w:sz w:val="24"/>
             <w:szCs w:val="24"/>
           </w:rPr>
-          <w:t>https://www.scirp.org/html/5-9301620_30425.htm</w:t>
+          <w:t>https://www.scirp.o</w:t>
+        </w:r>
+        <w:r>
+          <w:rPr>
+            <w:rStyle w:val="Hyperlink"/>
+            <w:rFonts w:cstheme="minorHAnsi"/>
+            <w:sz w:val="24"/>
+            <w:szCs w:val="24"/>
+          </w:rPr>
+          <w:t>r</w:t>
+        </w:r>
+        <w:r>
+          <w:rPr>
+            <w:rStyle w:val="Hyperlink"/>
+            <w:rFonts w:cstheme="minorHAnsi"/>
+            <w:sz w:val="24"/>
+            <w:szCs w:val="24"/>
+          </w:rPr>
+          <w:t>g/html/5-9301620_30425.htm</w:t>
         </w:r>
       </w:hyperlink>
     </w:p>
@@ -881,25 +1301,7 @@
           <w:sz w:val="24"/>
           <w:szCs w:val="24"/>
         </w:rPr>
-        <w:t xml:space="preserve">SML2Java: A </w:t>
-      </w:r>
-      <w:proofErr w:type="gramStart"/>
-      <w:r>
-        <w:rPr>
-          <w:rFonts w:cstheme="minorHAnsi"/>
-          <w:sz w:val="24"/>
-          <w:szCs w:val="24"/>
-        </w:rPr>
-        <w:t>Source to Source</w:t>
-      </w:r>
-      <w:proofErr w:type="gramEnd"/>
-      <w:r>
-        <w:rPr>
-          <w:rFonts w:cstheme="minorHAnsi"/>
-          <w:sz w:val="24"/>
-          <w:szCs w:val="24"/>
-        </w:rPr>
-        <w:t xml:space="preserve"> Translator - </w:t>
+        <w:t xml:space="preserve">SML2Java: A Source to Source Translator - </w:t>
       </w:r>
       <w:hyperlink r:id="rId11" w:history="1">
         <w:r>
@@ -934,7 +1336,25 @@
             <w:sz w:val="24"/>
             <w:szCs w:val="24"/>
           </w:rPr>
-          <w:t>https://www.geeksforgeeks.org/source-to-source-compiler/</w:t>
+          <w:t>https://ww</w:t>
+        </w:r>
+        <w:r>
+          <w:rPr>
+            <w:rStyle w:val="Hyperlink"/>
+            <w:rFonts w:cstheme="minorHAnsi"/>
+            <w:sz w:val="24"/>
+            <w:szCs w:val="24"/>
+          </w:rPr>
+          <w:t>w</w:t>
+        </w:r>
+        <w:r>
+          <w:rPr>
+            <w:rStyle w:val="Hyperlink"/>
+            <w:rFonts w:cstheme="minorHAnsi"/>
+            <w:sz w:val="24"/>
+            <w:szCs w:val="24"/>
+          </w:rPr>
+          <w:t>.geeksforgeeks.org/source-to-source-compiler/</w:t>
         </w:r>
       </w:hyperlink>
     </w:p>
@@ -1015,25 +1435,7 @@
           <w:sz w:val="24"/>
           <w:szCs w:val="24"/>
         </w:rPr>
-        <w:t>Universal-</w:t>
-      </w:r>
-      <w:proofErr w:type="spellStart"/>
-      <w:r>
-        <w:rPr>
-          <w:rFonts w:cstheme="minorHAnsi"/>
-          <w:sz w:val="24"/>
-          <w:szCs w:val="24"/>
-        </w:rPr>
-        <w:t>transpiler</w:t>
-      </w:r>
-      <w:proofErr w:type="spellEnd"/>
-      <w:r>
-        <w:rPr>
-          <w:rFonts w:cstheme="minorHAnsi"/>
-          <w:sz w:val="24"/>
-          <w:szCs w:val="24"/>
-        </w:rPr>
-        <w:t xml:space="preserve"> - </w:t>
+        <w:t xml:space="preserve">Universal-transpiler - </w:t>
       </w:r>
       <w:hyperlink r:id="rId15" w:history="1">
         <w:r>
@@ -1156,25 +1558,7 @@
           <w:sz w:val="24"/>
           <w:szCs w:val="24"/>
         </w:rPr>
-        <w:t xml:space="preserve">A REST API exposing an endpoint for generating a </w:t>
-      </w:r>
-      <w:proofErr w:type="spellStart"/>
-      <w:r>
-        <w:rPr>
-          <w:rFonts w:cstheme="minorHAnsi"/>
-          <w:sz w:val="24"/>
-          <w:szCs w:val="24"/>
-        </w:rPr>
-        <w:t>transpiler</w:t>
-      </w:r>
-      <w:proofErr w:type="spellEnd"/>
-      <w:r>
-        <w:rPr>
-          <w:rFonts w:cstheme="minorHAnsi"/>
-          <w:sz w:val="24"/>
-          <w:szCs w:val="24"/>
-        </w:rPr>
-        <w:t>, referred to as Generator</w:t>
+        <w:t>A REST API exposing an endpoint for generating a transpiler, referred to as Generator</w:t>
       </w:r>
     </w:p>
     <w:p>
@@ -1196,25 +1580,7 @@
           <w:sz w:val="24"/>
           <w:szCs w:val="24"/>
         </w:rPr>
-        <w:t xml:space="preserve">A web application which consumes the REST API and exposes an interactive user interface for creating a </w:t>
-      </w:r>
-      <w:proofErr w:type="spellStart"/>
-      <w:r>
-        <w:rPr>
-          <w:rFonts w:cstheme="minorHAnsi"/>
-          <w:sz w:val="24"/>
-          <w:szCs w:val="24"/>
-        </w:rPr>
-        <w:t>transpiler</w:t>
-      </w:r>
-      <w:proofErr w:type="spellEnd"/>
-      <w:r>
-        <w:rPr>
-          <w:rFonts w:cstheme="minorHAnsi"/>
-          <w:sz w:val="24"/>
-          <w:szCs w:val="24"/>
-        </w:rPr>
-        <w:t>, referred to as Frontend</w:t>
+        <w:t>A web application which consumes the REST API and exposes an interactive user interface for creating a transpiler, referred to as Frontend</w:t>
       </w:r>
     </w:p>
     <w:p>
@@ -1236,25 +1602,7 @@
           <w:sz w:val="24"/>
           <w:szCs w:val="24"/>
         </w:rPr>
-        <w:t xml:space="preserve">A runnable application generated on-demand by the Generator which can then be ran from the command line to </w:t>
-      </w:r>
-      <w:proofErr w:type="spellStart"/>
-      <w:r>
-        <w:rPr>
-          <w:rFonts w:cstheme="minorHAnsi"/>
-          <w:sz w:val="24"/>
-          <w:szCs w:val="24"/>
-        </w:rPr>
-        <w:t>transpiler</w:t>
-      </w:r>
-      <w:proofErr w:type="spellEnd"/>
-      <w:r>
-        <w:rPr>
-          <w:rFonts w:cstheme="minorHAnsi"/>
-          <w:sz w:val="24"/>
-          <w:szCs w:val="24"/>
-        </w:rPr>
-        <w:t xml:space="preserve"> an input to an output, referred to as Executable</w:t>
+        <w:t>A runnable application generated on-demand by the Generator which can then be ran from the command line to transpiler an input to an output, referred to as Executable</w:t>
       </w:r>
     </w:p>
     <w:p>
@@ -1302,7 +1650,6 @@
           <w:sz w:val="24"/>
           <w:szCs w:val="24"/>
         </w:rPr>
-        <w:lastRenderedPageBreak/>
         <w:t>The Generator is intended to be a functional API, it is stateless, and can be used independently of the Frontend. The Generator has only two easily perceivable states as a web application:</w:t>
       </w:r>
     </w:p>
@@ -1370,6 +1717,7 @@
           <w:sz w:val="24"/>
           <w:szCs w:val="24"/>
         </w:rPr>
+        <w:lastRenderedPageBreak/>
         <w:drawing>
           <wp:anchor distT="0" distB="0" distL="114300" distR="114300" simplePos="0" relativeHeight="251658240" behindDoc="0" locked="0" layoutInCell="1" allowOverlap="1" wp14:anchorId="513462BF" wp14:editId="613C7B46">
             <wp:simplePos x="0" y="0"/>
@@ -1535,25 +1883,7 @@
           <w:sz w:val="24"/>
           <w:szCs w:val="24"/>
         </w:rPr>
-        <w:t xml:space="preserve">REST API endpoint, with input a ruleset and outputting an executable </w:t>
-      </w:r>
-      <w:proofErr w:type="spellStart"/>
-      <w:r>
-        <w:rPr>
-          <w:rFonts w:cstheme="minorHAnsi"/>
-          <w:sz w:val="24"/>
-          <w:szCs w:val="24"/>
-        </w:rPr>
-        <w:t>transpiler</w:t>
-      </w:r>
-      <w:proofErr w:type="spellEnd"/>
-      <w:r>
-        <w:rPr>
-          <w:rFonts w:cstheme="minorHAnsi"/>
-          <w:sz w:val="24"/>
-          <w:szCs w:val="24"/>
-        </w:rPr>
-        <w:t xml:space="preserve"> as a file</w:t>
+        <w:t>REST API endpoint, with input a ruleset and outputting an executable transpiler as a file</w:t>
       </w:r>
     </w:p>
     <w:p>
@@ -1729,25 +2059,7 @@
           <w:sz w:val="24"/>
           <w:szCs w:val="24"/>
         </w:rPr>
-        <w:t xml:space="preserve">Rule </w:t>
-      </w:r>
-      <w:proofErr w:type="spellStart"/>
-      <w:r>
-        <w:rPr>
-          <w:rFonts w:cstheme="minorHAnsi"/>
-          <w:sz w:val="24"/>
-          <w:szCs w:val="24"/>
-        </w:rPr>
-        <w:t>subentity</w:t>
-      </w:r>
-      <w:proofErr w:type="spellEnd"/>
-      <w:r>
-        <w:rPr>
-          <w:rFonts w:cstheme="minorHAnsi"/>
-          <w:sz w:val="24"/>
-          <w:szCs w:val="24"/>
-        </w:rPr>
-        <w:t xml:space="preserve"> CRUD</w:t>
+        <w:t>Rule subentity CRUD</w:t>
       </w:r>
     </w:p>
     <w:p>
@@ -1785,23 +2097,13 @@
           <w:szCs w:val="24"/>
         </w:rPr>
       </w:pPr>
-      <w:proofErr w:type="spellStart"/>
-      <w:r>
-        <w:rPr>
-          <w:rFonts w:cstheme="minorHAnsi"/>
-          <w:sz w:val="24"/>
-          <w:szCs w:val="24"/>
-        </w:rPr>
-        <w:t>Transpiler</w:t>
-      </w:r>
-      <w:proofErr w:type="spellEnd"/>
-      <w:r>
-        <w:rPr>
-          <w:rFonts w:cstheme="minorHAnsi"/>
-          <w:sz w:val="24"/>
-          <w:szCs w:val="24"/>
-        </w:rPr>
-        <w:t xml:space="preserve"> Generation</w:t>
+      <w:r>
+        <w:rPr>
+          <w:rFonts w:cstheme="minorHAnsi"/>
+          <w:sz w:val="24"/>
+          <w:szCs w:val="24"/>
+        </w:rPr>
+        <w:t>Transpiler Generation</w:t>
       </w:r>
     </w:p>
     <w:p>
@@ -1845,36 +2147,8 @@
           <w:sz w:val="24"/>
           <w:szCs w:val="24"/>
         </w:rPr>
-        <w:t xml:space="preserve">Web app caching and automatic use of </w:t>
-      </w:r>
-      <w:proofErr w:type="spellStart"/>
-      <w:r>
-        <w:rPr>
-          <w:rFonts w:cstheme="minorHAnsi"/>
-          <w:sz w:val="24"/>
-          <w:szCs w:val="24"/>
-        </w:rPr>
-        <w:t>Transpiler</w:t>
-      </w:r>
-      <w:proofErr w:type="spellEnd"/>
-      <w:r>
-        <w:rPr>
-          <w:rFonts w:cstheme="minorHAnsi"/>
-          <w:sz w:val="24"/>
-          <w:szCs w:val="24"/>
-        </w:rPr>
-        <w:t xml:space="preserve"> for in-browser </w:t>
-      </w:r>
-      <w:proofErr w:type="spellStart"/>
-      <w:r>
-        <w:rPr>
-          <w:rFonts w:cstheme="minorHAnsi"/>
-          <w:sz w:val="24"/>
-          <w:szCs w:val="24"/>
-        </w:rPr>
-        <w:t>transpilation</w:t>
-      </w:r>
-      <w:proofErr w:type="spellEnd"/>
+        <w:t>Web app caching and automatic use of Transpiler for in-browser transpilation</w:t>
+      </w:r>
     </w:p>
     <w:p>
       <w:pPr>
@@ -1939,7 +2213,6 @@
           <w:sz w:val="24"/>
           <w:szCs w:val="24"/>
         </w:rPr>
-        <w:lastRenderedPageBreak/>
         <w:t>Functionality to use files for input/output</w:t>
       </w:r>
     </w:p>
@@ -2019,25 +2292,8 @@
           <w:sz w:val="24"/>
           <w:szCs w:val="24"/>
         </w:rPr>
-        <w:t xml:space="preserve">Creating on-demand, customizable text </w:t>
-      </w:r>
-      <w:proofErr w:type="spellStart"/>
-      <w:r>
-        <w:rPr>
-          <w:rFonts w:cstheme="minorHAnsi"/>
-          <w:sz w:val="24"/>
-          <w:szCs w:val="24"/>
-        </w:rPr>
-        <w:t>transpilers</w:t>
-      </w:r>
-      <w:proofErr w:type="spellEnd"/>
-      <w:r>
-        <w:rPr>
-          <w:rFonts w:cstheme="minorHAnsi"/>
-          <w:sz w:val="24"/>
-          <w:szCs w:val="24"/>
-        </w:rPr>
-        <w:t xml:space="preserve"> that are easy to use and integrate with other tools.</w:t>
+        <w:lastRenderedPageBreak/>
+        <w:t>Creating on-demand, customizable text transpilers that are easy to use and integrate with other tools.</w:t>
       </w:r>
     </w:p>
     <w:p>
@@ -2219,25 +2475,7 @@
           <w:sz w:val="24"/>
           <w:szCs w:val="24"/>
         </w:rPr>
-        <w:t xml:space="preserve"> solve or bypass all those limitations by providing a simple to use, simple to use in practice API for on-demand text </w:t>
-      </w:r>
-      <w:proofErr w:type="spellStart"/>
-      <w:r>
-        <w:rPr>
-          <w:rFonts w:cstheme="minorHAnsi"/>
-          <w:sz w:val="24"/>
-          <w:szCs w:val="24"/>
-        </w:rPr>
-        <w:t>transpilation</w:t>
-      </w:r>
-      <w:proofErr w:type="spellEnd"/>
-      <w:r>
-        <w:rPr>
-          <w:rFonts w:cstheme="minorHAnsi"/>
-          <w:sz w:val="24"/>
-          <w:szCs w:val="24"/>
-        </w:rPr>
-        <w:t>.</w:t>
+        <w:t xml:space="preserve"> solve or bypass all those limitations by providing a simple to use, simple to use in practice API for on-demand text transpilation.</w:t>
       </w:r>
     </w:p>
     <w:p>
@@ -2335,20 +2573,10 @@
     </w:p>
     <w:p>
       <w:pPr>
-        <w:ind w:left="720"/>
-        <w:rPr>
-          <w:rFonts w:cstheme="minorHAnsi"/>
-          <w:sz w:val="24"/>
-          <w:szCs w:val="24"/>
-        </w:rPr>
-      </w:pPr>
-    </w:p>
-    <w:p>
-      <w:pPr>
-        <w:pStyle w:val="ListParagraph"/>
-        <w:numPr>
-          <w:ilvl w:val="0"/>
-          <w:numId w:val="10"/>
+        <w:pStyle w:val="ListParagraph"/>
+        <w:numPr>
+          <w:ilvl w:val="0"/>
+          <w:numId w:val="5"/>
         </w:numPr>
         <w:rPr>
           <w:rFonts w:cstheme="minorHAnsi"/>
@@ -2362,98 +2590,1014 @@
           <w:sz w:val="32"/>
           <w:szCs w:val="32"/>
         </w:rPr>
-        <w:t xml:space="preserve">Feature subset - </w:t>
-      </w:r>
-      <w:proofErr w:type="spellStart"/>
-      <w:r>
-        <w:rPr>
-          <w:rFonts w:cstheme="minorHAnsi"/>
+        <w:t>Generator</w:t>
+      </w:r>
+    </w:p>
+    <w:p>
+      <w:pPr>
+        <w:pStyle w:val="ListParagraph"/>
+        <w:numPr>
+          <w:ilvl w:val="0"/>
+          <w:numId w:val="6"/>
+        </w:numPr>
+        <w:rPr>
+          <w:rFonts w:cstheme="minorHAnsi"/>
+          <w:sz w:val="24"/>
+          <w:szCs w:val="24"/>
+        </w:rPr>
+      </w:pPr>
+      <w:r>
+        <w:rPr>
+          <w:rFonts w:cstheme="minorHAnsi"/>
+          <w:b/>
+          <w:bCs/>
+          <w:sz w:val="28"/>
+          <w:szCs w:val="28"/>
+        </w:rPr>
+        <w:t>C#:</w:t>
+      </w:r>
+      <w:r>
+        <w:rPr>
+          <w:rFonts w:cstheme="minorHAnsi"/>
+        </w:rPr>
+        <w:t xml:space="preserve"> </w:t>
+      </w:r>
+      <w:r>
+        <w:rPr>
+          <w:rFonts w:cstheme="minorHAnsi"/>
+          <w:sz w:val="24"/>
+          <w:szCs w:val="24"/>
+        </w:rPr>
+        <w:t>The backend of the application, the API, the transpiler generator is written using C#, which is a modern</w:t>
+      </w:r>
+      <w:r>
+        <w:rPr>
+          <w:rFonts w:cstheme="minorHAnsi"/>
+          <w:sz w:val="24"/>
+          <w:szCs w:val="24"/>
+        </w:rPr>
+        <w:t xml:space="preserve">, object-oriented and type-safe high-level programming language created by Microsoft. I have chosen it due to the plethora of features that make robust application development faster than other languages. I have chosen it in detriment to other similar languages like Java and Kotlin due to the .NET ecosystem containing very good support </w:t>
+      </w:r>
+      <w:r>
+        <w:rPr>
+          <w:rFonts w:cstheme="minorHAnsi"/>
+          <w:sz w:val="24"/>
+          <w:szCs w:val="24"/>
+        </w:rPr>
+        <w:t>for metaprogramming</w:t>
+      </w:r>
+      <w:r>
+        <w:rPr>
+          <w:rFonts w:cstheme="minorHAnsi"/>
+          <w:sz w:val="24"/>
+          <w:szCs w:val="24"/>
+        </w:rPr>
+        <w:t xml:space="preserve"> and dynamic execution of outside tools.</w:t>
+      </w:r>
+    </w:p>
+    <w:p>
+      <w:pPr>
+        <w:pStyle w:val="ListParagraph"/>
+        <w:numPr>
+          <w:ilvl w:val="0"/>
+          <w:numId w:val="6"/>
+        </w:numPr>
+        <w:rPr>
+          <w:rFonts w:cstheme="minorHAnsi"/>
+          <w:sz w:val="24"/>
+          <w:szCs w:val="24"/>
+        </w:rPr>
+      </w:pPr>
+      <w:r>
+        <w:rPr>
+          <w:rFonts w:cstheme="minorHAnsi"/>
+          <w:b/>
+          <w:bCs/>
           <w:sz w:val="32"/>
           <w:szCs w:val="32"/>
         </w:rPr>
-        <w:t>Reproductibility</w:t>
-      </w:r>
-      <w:proofErr w:type="spellEnd"/>
-      <w:r>
+        <w:t>.</w:t>
+      </w:r>
+      <w:r>
+        <w:rPr>
+          <w:rFonts w:cstheme="minorHAnsi"/>
+          <w:b/>
+          <w:bCs/>
+          <w:sz w:val="28"/>
+          <w:szCs w:val="28"/>
+        </w:rPr>
+        <w:t xml:space="preserve">NET: </w:t>
+      </w:r>
+      <w:r>
+        <w:rPr>
+          <w:rFonts w:cstheme="minorHAnsi"/>
+          <w:sz w:val="24"/>
+          <w:szCs w:val="24"/>
+        </w:rPr>
+        <w:t xml:space="preserve">is a development platform and a collection of tools used for developing applications using C#, F# or VB.NET. Additionally, it is surrounded by a library ecosystem powered by NuGet. I have chosen .NET 5 for realizing the application as it is the latest stable version, provides the best support for Web Applications and it contains officially supported packages for metaprogramming, such as the officially supported Roslyn compiler and its complementary toolset for dynamically creating </w:t>
+      </w:r>
+      <w:r>
+        <w:rPr>
+          <w:rFonts w:cstheme="minorHAnsi"/>
+          <w:sz w:val="24"/>
+          <w:szCs w:val="24"/>
+        </w:rPr>
+        <w:lastRenderedPageBreak/>
+        <w:t xml:space="preserve">applications, which is a tool lacking equivalent for Java/Kotlin’s </w:t>
+      </w:r>
+      <w:r>
+        <w:rPr>
+          <w:rFonts w:cstheme="minorHAnsi"/>
+          <w:sz w:val="24"/>
+          <w:szCs w:val="24"/>
+        </w:rPr>
+        <w:t xml:space="preserve">MVN </w:t>
+      </w:r>
+      <w:r>
+        <w:rPr>
+          <w:rFonts w:cstheme="minorHAnsi"/>
+          <w:sz w:val="24"/>
+          <w:szCs w:val="24"/>
+        </w:rPr>
+        <w:t>repository</w:t>
+      </w:r>
+      <w:r>
+        <w:rPr>
+          <w:rFonts w:cstheme="minorHAnsi"/>
+          <w:sz w:val="24"/>
+          <w:szCs w:val="24"/>
+        </w:rPr>
+        <w:t xml:space="preserve"> ecosystem.</w:t>
+      </w:r>
+    </w:p>
+    <w:p>
+      <w:pPr>
+        <w:pStyle w:val="ListParagraph"/>
+        <w:numPr>
+          <w:ilvl w:val="0"/>
+          <w:numId w:val="6"/>
+        </w:numPr>
+        <w:rPr>
+          <w:rFonts w:cstheme="minorHAnsi"/>
+          <w:sz w:val="24"/>
+          <w:szCs w:val="24"/>
+        </w:rPr>
+      </w:pPr>
+      <w:r>
+        <w:rPr>
+          <w:rFonts w:cstheme="minorHAnsi"/>
+          <w:b/>
+          <w:bCs/>
+          <w:sz w:val="28"/>
+          <w:szCs w:val="28"/>
+        </w:rPr>
+        <w:t xml:space="preserve">ANTLR4: </w:t>
+      </w:r>
+      <w:r>
+        <w:rPr>
+          <w:rFonts w:cstheme="minorHAnsi"/>
+          <w:sz w:val="24"/>
+          <w:szCs w:val="24"/>
+        </w:rPr>
+        <w:t>Antlr4 (Another Tool for Language Recognition) written in java is a powerful parser generator for reading, processing executing or translating structu</w:t>
+      </w:r>
+      <w:r>
+        <w:rPr>
+          <w:rFonts w:cstheme="minorHAnsi"/>
+          <w:sz w:val="24"/>
+          <w:szCs w:val="24"/>
+        </w:rPr>
+        <w:t>r</w:t>
+      </w:r>
+      <w:r>
+        <w:rPr>
+          <w:rFonts w:cstheme="minorHAnsi"/>
+          <w:sz w:val="24"/>
+          <w:szCs w:val="24"/>
+        </w:rPr>
+        <w:t>ed text. It is widely used for building languages, tools and frameworks due to automating the parsing process. Antlr4 is the most widely used parser generator and as such has the best support. Alternatives include Antlr3, JavaCC, bison, however they are either outdated, lack support or do not target C#</w:t>
+      </w:r>
+    </w:p>
+    <w:p>
+      <w:pPr>
+        <w:pStyle w:val="ListParagraph"/>
+        <w:numPr>
+          <w:ilvl w:val="0"/>
+          <w:numId w:val="5"/>
+        </w:numPr>
         <w:rPr>
           <w:rFonts w:cstheme="minorHAnsi"/>
           <w:sz w:val="32"/>
           <w:szCs w:val="32"/>
         </w:rPr>
-        <w:t xml:space="preserve"> conditions</w:t>
-      </w:r>
-    </w:p>
-    <w:p>
-      <w:pPr>
-        <w:pStyle w:val="ListParagraph"/>
-        <w:numPr>
-          <w:ilvl w:val="0"/>
-          <w:numId w:val="10"/>
-        </w:numPr>
+      </w:pPr>
+      <w:r>
         <w:rPr>
           <w:rFonts w:cstheme="minorHAnsi"/>
           <w:sz w:val="32"/>
           <w:szCs w:val="32"/>
         </w:rPr>
-      </w:pPr>
-      <w:r>
+        <w:t>Frontend</w:t>
+      </w:r>
+    </w:p>
+    <w:p>
+      <w:pPr>
+        <w:pStyle w:val="ListParagraph"/>
+        <w:numPr>
+          <w:ilvl w:val="0"/>
+          <w:numId w:val="6"/>
+        </w:numPr>
+        <w:rPr>
+          <w:rFonts w:cstheme="minorHAnsi"/>
+          <w:b/>
+          <w:bCs/>
+          <w:sz w:val="28"/>
+          <w:szCs w:val="28"/>
+        </w:rPr>
+      </w:pPr>
+      <w:r>
+        <w:rPr>
+          <w:rFonts w:cstheme="minorHAnsi"/>
+          <w:b/>
+          <w:bCs/>
+          <w:sz w:val="28"/>
+          <w:szCs w:val="28"/>
+        </w:rPr>
+        <w:t>Javascript, Vue.js:</w:t>
+      </w:r>
+      <w:r>
+        <w:rPr>
+          <w:rFonts w:cstheme="minorHAnsi"/>
+          <w:b/>
+          <w:bCs/>
+          <w:sz w:val="28"/>
+          <w:szCs w:val="28"/>
+        </w:rPr>
+        <w:t xml:space="preserve"> </w:t>
+      </w:r>
+      <w:r>
+        <w:rPr>
+          <w:rFonts w:cstheme="minorHAnsi"/>
+          <w:sz w:val="24"/>
+          <w:szCs w:val="24"/>
+        </w:rPr>
+        <w:t>The frontend</w:t>
+      </w:r>
+      <w:r>
+        <w:rPr>
+          <w:rFonts w:cstheme="minorHAnsi"/>
+          <w:sz w:val="24"/>
+          <w:szCs w:val="24"/>
+        </w:rPr>
+        <w:t xml:space="preserve"> is built using Javascript and the Vue.js framework. Javascript is a modern high-level dynamically typed programming language designed and optimized for web development. Vue.js is a framework written in Javascript entitled as the most progressive javascript framework. It is used to facilitate complex application building using javascript. Alternatives to this stack would be Blazor using WebAssembly, and for Vue.js, alternatives are either React, or Angular. I have chosen Vue as React is designed for stateless, functional UIs and Angular is a very bulky framework with worse performance. Vue combines both good performance and support for creating inbrowser stateful user experiences.</w:t>
+      </w:r>
+    </w:p>
+    <w:p>
+      <w:pPr>
+        <w:pStyle w:val="ListParagraph"/>
+        <w:numPr>
+          <w:ilvl w:val="0"/>
+          <w:numId w:val="5"/>
+        </w:numPr>
         <w:rPr>
           <w:rFonts w:cstheme="minorHAnsi"/>
           <w:sz w:val="32"/>
           <w:szCs w:val="32"/>
         </w:rPr>
-        <w:t>Comparison with similar applications – Deployment plan</w:t>
-      </w:r>
-    </w:p>
-    <w:p>
-      <w:pPr>
-        <w:pStyle w:val="ListParagraph"/>
-        <w:numPr>
-          <w:ilvl w:val="0"/>
-          <w:numId w:val="10"/>
-        </w:numPr>
+      </w:pPr>
+      <w:r>
         <w:rPr>
           <w:rFonts w:cstheme="minorHAnsi"/>
           <w:sz w:val="32"/>
           <w:szCs w:val="32"/>
         </w:rPr>
-      </w:pPr>
-      <w:proofErr w:type="spellStart"/>
-      <w:r>
+        <w:t>Executable</w:t>
+      </w:r>
+    </w:p>
+    <w:p>
+      <w:pPr>
+        <w:pStyle w:val="ListParagraph"/>
+        <w:numPr>
+          <w:ilvl w:val="0"/>
+          <w:numId w:val="6"/>
+        </w:numPr>
+        <w:rPr>
+          <w:rFonts w:cstheme="minorHAnsi"/>
+          <w:b/>
+          <w:bCs/>
+          <w:sz w:val="28"/>
+          <w:szCs w:val="28"/>
+        </w:rPr>
+      </w:pPr>
+      <w:r>
+        <w:rPr>
+          <w:rFonts w:cstheme="minorHAnsi"/>
+          <w:b/>
+          <w:bCs/>
+          <w:sz w:val="28"/>
+          <w:szCs w:val="28"/>
+        </w:rPr>
+        <w:t>C# &amp; .NET 5</w:t>
+      </w:r>
+      <w:r>
+        <w:rPr>
+          <w:rFonts w:cstheme="minorHAnsi"/>
+          <w:b/>
+          <w:bCs/>
+          <w:sz w:val="28"/>
+          <w:szCs w:val="28"/>
+        </w:rPr>
+        <w:t xml:space="preserve">: </w:t>
+      </w:r>
+      <w:r>
+        <w:rPr>
+          <w:rFonts w:cstheme="minorHAnsi"/>
+          <w:sz w:val="24"/>
+          <w:szCs w:val="24"/>
+        </w:rPr>
+        <w:t>The</w:t>
+      </w:r>
+      <w:r>
+        <w:rPr>
+          <w:rFonts w:cstheme="minorHAnsi"/>
+          <w:sz w:val="24"/>
+          <w:szCs w:val="24"/>
+        </w:rPr>
+        <w:t xml:space="preserve"> executable application which represents a transpiler is a .NET Core Console application written using C# and targeting .NET 5. This choice was made in order to make the transpiler applications run cross-platform, with the only major dependency being the .NET 5 sdk, as well as being able to be dynamically constructed using the Roslyn compiler by the Generator</w:t>
+      </w:r>
+      <w:r>
+        <w:rPr>
+          <w:rFonts w:cstheme="minorHAnsi"/>
+          <w:sz w:val="24"/>
+          <w:szCs w:val="24"/>
+        </w:rPr>
+        <w:t>.</w:t>
+      </w:r>
+    </w:p>
+    <w:p>
+      <w:pPr>
+        <w:pStyle w:val="ListParagraph"/>
+        <w:numPr>
+          <w:ilvl w:val="0"/>
+          <w:numId w:val="10"/>
+        </w:numPr>
         <w:rPr>
           <w:rFonts w:cstheme="minorHAnsi"/>
           <w:sz w:val="32"/>
           <w:szCs w:val="32"/>
         </w:rPr>
-        <w:t>Soure</w:t>
-      </w:r>
-      <w:proofErr w:type="spellEnd"/>
+      </w:pPr>
       <w:r>
         <w:rPr>
           <w:rFonts w:cstheme="minorHAnsi"/>
           <w:sz w:val="32"/>
           <w:szCs w:val="32"/>
         </w:rPr>
-        <w:t xml:space="preserve"> code</w:t>
-      </w:r>
-    </w:p>
-    <w:p>
-      <w:pPr>
-        <w:ind w:left="1080"/>
+        <w:t>Feature subset - Reproductibility conditions</w:t>
+      </w:r>
+    </w:p>
+    <w:p>
+      <w:pPr>
+        <w:pStyle w:val="ListParagraph"/>
+        <w:numPr>
+          <w:ilvl w:val="1"/>
+          <w:numId w:val="10"/>
+        </w:numPr>
+        <w:rPr>
+          <w:rFonts w:cstheme="minorHAnsi"/>
+          <w:sz w:val="32"/>
+          <w:szCs w:val="32"/>
+        </w:rPr>
+      </w:pPr>
+      <w:r>
+        <w:rPr>
+          <w:rFonts w:cstheme="minorHAnsi"/>
+          <w:sz w:val="32"/>
+          <w:szCs w:val="32"/>
+        </w:rPr>
+        <w:t xml:space="preserve">Feature subset </w:t>
+      </w:r>
+    </w:p>
+    <w:p>
+      <w:pPr>
+        <w:pStyle w:val="ListParagraph"/>
+        <w:numPr>
+          <w:ilvl w:val="2"/>
+          <w:numId w:val="10"/>
+        </w:numPr>
+        <w:rPr>
+          <w:rFonts w:cstheme="minorHAnsi"/>
+          <w:sz w:val="32"/>
+          <w:szCs w:val="32"/>
+        </w:rPr>
+      </w:pPr>
+      <w:r>
+        <w:rPr>
+          <w:rFonts w:cstheme="minorHAnsi"/>
+          <w:sz w:val="32"/>
+          <w:szCs w:val="32"/>
+        </w:rPr>
+        <w:t>Transpiler Generation</w:t>
+      </w:r>
+    </w:p>
+    <w:p>
+      <w:pPr>
+        <w:ind w:left="1980"/>
+        <w:rPr>
+          <w:rFonts w:cstheme="minorHAnsi"/>
+          <w:sz w:val="24"/>
+          <w:szCs w:val="24"/>
+        </w:rPr>
+      </w:pPr>
+      <w:r>
+        <w:rPr>
+          <w:rFonts w:cstheme="minorHAnsi"/>
+          <w:sz w:val="24"/>
+          <w:szCs w:val="24"/>
+        </w:rPr>
+        <w:t>The core feature of the Generator, the REST API endpoint</w:t>
+      </w:r>
+      <w:r>
+        <w:rPr>
+          <w:rFonts w:cstheme="minorHAnsi"/>
+          <w:sz w:val="24"/>
+          <w:szCs w:val="24"/>
+        </w:rPr>
+        <w:t xml:space="preserve">, receiving a ruleset based on which it generates an executable transpiler is implemented by the application: </w:t>
+      </w:r>
+      <w:hyperlink r:id="rId18" w:history="1">
+        <w:r>
+          <w:rPr>
+            <w:rStyle w:val="Hyperlink"/>
+            <w:rFonts w:cstheme="minorHAnsi"/>
+            <w:sz w:val="24"/>
+            <w:szCs w:val="24"/>
+          </w:rPr>
+          <w:t>https://github.com/Horatzio/LangBuilder/blob/main/LangBuilder/Source/Controllers/GenerateApiController.cs</w:t>
+        </w:r>
+      </w:hyperlink>
+      <w:r>
+        <w:rPr>
+          <w:rFonts w:cstheme="minorHAnsi"/>
+          <w:sz w:val="24"/>
+          <w:szCs w:val="24"/>
+        </w:rPr>
+        <w:t>.</w:t>
+      </w:r>
+    </w:p>
+    <w:p>
+      <w:pPr>
+        <w:ind w:left="1980"/>
+        <w:rPr>
+          <w:rFonts w:cstheme="minorHAnsi"/>
+          <w:sz w:val="24"/>
+          <w:szCs w:val="24"/>
+        </w:rPr>
+      </w:pPr>
+      <w:r>
+        <w:rPr>
+          <w:rFonts w:cstheme="minorHAnsi"/>
+          <w:sz w:val="24"/>
+          <w:szCs w:val="24"/>
+        </w:rPr>
+        <w:t>The way this feature works is through three individual steps:</w:t>
+      </w:r>
+    </w:p>
+    <w:p>
+      <w:pPr>
+        <w:pStyle w:val="ListParagraph"/>
+        <w:numPr>
+          <w:ilvl w:val="0"/>
+          <w:numId w:val="11"/>
+        </w:numPr>
+        <w:rPr>
+          <w:rFonts w:cstheme="minorHAnsi"/>
+          <w:sz w:val="24"/>
+          <w:szCs w:val="24"/>
+        </w:rPr>
+      </w:pPr>
+      <w:r>
+        <w:rPr>
+          <w:rFonts w:cstheme="minorHAnsi"/>
+          <w:sz w:val="24"/>
+          <w:szCs w:val="24"/>
+        </w:rPr>
+        <w:t>Generating the Antlr4 grammar</w:t>
+      </w:r>
+      <w:r>
+        <w:rPr>
+          <w:rFonts w:cstheme="minorHAnsi"/>
+          <w:sz w:val="24"/>
+          <w:szCs w:val="24"/>
+        </w:rPr>
+        <w:t xml:space="preserve"> – using the input ruleset which is checked for consistency and Razor, a .g4 grammar file is compiled and saved using the Antlr4 comprehensible syntax for grammar files</w:t>
+      </w:r>
+    </w:p>
+    <w:p>
+      <w:pPr>
+        <w:pStyle w:val="ListParagraph"/>
+        <w:numPr>
+          <w:ilvl w:val="0"/>
+          <w:numId w:val="11"/>
+        </w:numPr>
+        <w:rPr>
+          <w:rFonts w:cstheme="minorHAnsi"/>
+          <w:sz w:val="24"/>
+          <w:szCs w:val="24"/>
+        </w:rPr>
+      </w:pPr>
+      <w:r>
+        <w:rPr>
+          <w:rFonts w:cstheme="minorHAnsi"/>
+          <w:sz w:val="24"/>
+          <w:szCs w:val="24"/>
+        </w:rPr>
+        <w:lastRenderedPageBreak/>
+        <w:t>Generate Antlr files – Once the grammar has been composed, the Antlr4 executable is run in order to generate the parser based on the grammar file. These files are created within the ‘Transpiler’ project inside the LangBuilder solution.</w:t>
+      </w:r>
+    </w:p>
+    <w:p>
+      <w:pPr>
+        <w:pStyle w:val="ListParagraph"/>
+        <w:numPr>
+          <w:ilvl w:val="0"/>
+          <w:numId w:val="11"/>
+        </w:numPr>
+        <w:rPr>
+          <w:rFonts w:cstheme="minorHAnsi"/>
+          <w:sz w:val="24"/>
+          <w:szCs w:val="24"/>
+        </w:rPr>
+      </w:pPr>
+      <w:r>
+        <w:rPr>
+          <w:rFonts w:cstheme="minorHAnsi"/>
+          <w:sz w:val="24"/>
+          <w:szCs w:val="24"/>
+        </w:rPr>
+        <w:t>Generate executable – The syntax of the Antlr generated files is loaded by the Roslyn compiler. The dynamically generated code necessary for effectuating the transpilation is inserted into the syntax, and an executable is Dynamically Generated.</w:t>
+      </w:r>
+    </w:p>
+    <w:p>
+      <w:pPr>
+        <w:pStyle w:val="ListParagraph"/>
+        <w:numPr>
+          <w:ilvl w:val="1"/>
+          <w:numId w:val="10"/>
+        </w:numPr>
+        <w:rPr>
+          <w:rFonts w:cstheme="minorHAnsi"/>
+          <w:sz w:val="32"/>
+          <w:szCs w:val="32"/>
+        </w:rPr>
+      </w:pPr>
+      <w:r>
+        <w:rPr>
+          <w:rFonts w:cstheme="minorHAnsi"/>
+          <w:sz w:val="32"/>
+          <w:szCs w:val="32"/>
+        </w:rPr>
+        <w:t>Reproductibility conditions</w:t>
+      </w:r>
+    </w:p>
+    <w:p>
+      <w:pPr>
+        <w:pStyle w:val="ListParagraph"/>
+        <w:numPr>
+          <w:ilvl w:val="2"/>
+          <w:numId w:val="10"/>
+        </w:numPr>
+        <w:rPr>
+          <w:rFonts w:cstheme="minorHAnsi"/>
+          <w:sz w:val="32"/>
+          <w:szCs w:val="32"/>
+        </w:rPr>
+      </w:pPr>
+      <w:r>
+        <w:rPr>
+          <w:rFonts w:cstheme="minorHAnsi"/>
+          <w:sz w:val="32"/>
+          <w:szCs w:val="32"/>
+        </w:rPr>
+        <w:t>Dockerization</w:t>
+      </w:r>
+    </w:p>
+    <w:p>
+      <w:pPr>
+        <w:ind w:left="1440" w:firstLine="720"/>
+        <w:rPr>
+          <w:rFonts w:cstheme="minorHAnsi"/>
+          <w:sz w:val="24"/>
+          <w:szCs w:val="24"/>
+        </w:rPr>
+      </w:pPr>
+      <w:r>
+        <w:rPr>
+          <w:rFonts w:cstheme="minorHAnsi"/>
+          <w:sz w:val="24"/>
+          <w:szCs w:val="24"/>
+        </w:rPr>
+        <w:t xml:space="preserve">The Generator and the Frontend </w:t>
+      </w:r>
+      <w:r>
+        <w:rPr>
+          <w:rFonts w:cstheme="minorHAnsi"/>
+          <w:sz w:val="24"/>
+          <w:szCs w:val="24"/>
+        </w:rPr>
+        <w:t>are dockerized and as such designed to run within a container which can be run on any hardware to get the application running.</w:t>
+      </w:r>
+    </w:p>
+    <w:p>
+      <w:pPr>
+        <w:pStyle w:val="ListParagraph"/>
+        <w:numPr>
+          <w:ilvl w:val="2"/>
+          <w:numId w:val="10"/>
+        </w:numPr>
+        <w:rPr>
+          <w:rFonts w:cstheme="minorHAnsi"/>
+          <w:sz w:val="32"/>
+          <w:szCs w:val="32"/>
+        </w:rPr>
+      </w:pPr>
+      <w:r>
+        <w:rPr>
+          <w:rFonts w:cstheme="minorHAnsi"/>
+          <w:sz w:val="32"/>
+          <w:szCs w:val="32"/>
+        </w:rPr>
+        <w:t>Unit testing</w:t>
+      </w:r>
+    </w:p>
+    <w:p>
+      <w:pPr>
+        <w:pStyle w:val="ListParagraph"/>
+        <w:ind w:left="1980"/>
+        <w:rPr>
+          <w:rFonts w:cstheme="minorHAnsi"/>
+          <w:sz w:val="24"/>
+          <w:szCs w:val="24"/>
+        </w:rPr>
+      </w:pPr>
+      <w:r>
+        <w:rPr>
+          <w:rFonts w:cstheme="minorHAnsi"/>
+          <w:sz w:val="24"/>
+          <w:szCs w:val="24"/>
+        </w:rPr>
+        <w:t xml:space="preserve">Unit testing is used to test the main feature of the Generator </w:t>
+      </w:r>
+      <w:r>
+        <w:rPr>
+          <w:rFonts w:cstheme="minorHAnsi"/>
+          <w:sz w:val="24"/>
+          <w:szCs w:val="24"/>
+        </w:rPr>
+        <w:t>and confirm it is operating as expected.</w:t>
+      </w:r>
+    </w:p>
+    <w:p>
+      <w:pPr>
+        <w:pStyle w:val="ListParagraph"/>
+        <w:numPr>
+          <w:ilvl w:val="0"/>
+          <w:numId w:val="10"/>
+        </w:numPr>
+        <w:rPr>
+          <w:rFonts w:cstheme="minorHAnsi"/>
+          <w:sz w:val="32"/>
+          <w:szCs w:val="32"/>
+        </w:rPr>
+      </w:pPr>
+      <w:r>
+        <w:rPr>
+          <w:rFonts w:cstheme="minorHAnsi"/>
+          <w:sz w:val="32"/>
+          <w:szCs w:val="32"/>
+        </w:rPr>
+        <w:t>Comparison with similar applications – Deployment plan</w:t>
+      </w:r>
+    </w:p>
+    <w:p>
+      <w:pPr>
+        <w:pStyle w:val="ListParagraph"/>
+        <w:numPr>
+          <w:ilvl w:val="1"/>
+          <w:numId w:val="10"/>
+        </w:numPr>
+        <w:rPr>
+          <w:rFonts w:cstheme="minorHAnsi"/>
+          <w:sz w:val="32"/>
+          <w:szCs w:val="32"/>
+        </w:rPr>
+      </w:pPr>
+      <w:r>
+        <w:rPr>
+          <w:rFonts w:cstheme="minorHAnsi"/>
+          <w:sz w:val="32"/>
+          <w:szCs w:val="32"/>
+        </w:rPr>
+        <w:t>Comparison</w:t>
+      </w:r>
+    </w:p>
+    <w:p>
+      <w:pPr>
+        <w:pStyle w:val="ListParagraph"/>
+        <w:ind w:left="2160"/>
+        <w:rPr>
+          <w:rFonts w:cstheme="minorHAnsi"/>
+          <w:sz w:val="24"/>
+          <w:szCs w:val="24"/>
+        </w:rPr>
+      </w:pPr>
+      <w:r>
+        <w:rPr>
+          <w:rFonts w:cstheme="minorHAnsi"/>
+          <w:sz w:val="24"/>
+          <w:szCs w:val="24"/>
+        </w:rPr>
+        <w:t xml:space="preserve">A similar, fully developed application is Jetbrain’s MPS </w:t>
+      </w:r>
+      <w:hyperlink r:id="rId19" w:history="1">
+        <w:r>
+          <w:rPr>
+            <w:rStyle w:val="Hyperlink"/>
+            <w:rFonts w:cstheme="minorHAnsi"/>
+          </w:rPr>
+          <w:t>https://en.wikipedia.org/wiki/JetBrains_MPS</w:t>
+        </w:r>
+      </w:hyperlink>
+    </w:p>
+    <w:p>
+      <w:pPr>
+        <w:pStyle w:val="ListParagraph"/>
+        <w:numPr>
+          <w:ilvl w:val="1"/>
+          <w:numId w:val="10"/>
+        </w:numPr>
+        <w:rPr>
+          <w:rFonts w:cstheme="minorHAnsi"/>
+          <w:sz w:val="32"/>
+          <w:szCs w:val="32"/>
+        </w:rPr>
+      </w:pPr>
+      <w:r>
+        <w:rPr>
+          <w:rFonts w:cstheme="minorHAnsi"/>
+          <w:sz w:val="32"/>
+          <w:szCs w:val="32"/>
+        </w:rPr>
+        <w:t>Deployment plan</w:t>
+      </w:r>
+    </w:p>
+    <w:p>
+      <w:pPr>
+        <w:pStyle w:val="ListParagraph"/>
+        <w:ind w:left="1440" w:firstLine="720"/>
+        <w:rPr>
+          <w:rFonts w:cstheme="minorHAnsi"/>
+          <w:sz w:val="24"/>
+          <w:szCs w:val="24"/>
+        </w:rPr>
+      </w:pPr>
+      <w:r>
+        <w:rPr>
+          <w:rFonts w:cstheme="minorHAnsi"/>
+          <w:sz w:val="24"/>
+          <w:szCs w:val="24"/>
+        </w:rPr>
+        <w:t>The automated transpiler generator is implemented as a web application, and as such the goal is to expose it as a publicly available website. The intent is to expose both the frontend application as well as the REST API to be consumed.</w:t>
+      </w:r>
+    </w:p>
+    <w:p>
+      <w:pPr>
+        <w:pStyle w:val="ListParagraph"/>
+        <w:ind w:left="1440" w:firstLine="720"/>
+        <w:rPr>
+          <w:rFonts w:cstheme="minorHAnsi"/>
+          <w:sz w:val="24"/>
+          <w:szCs w:val="24"/>
+        </w:rPr>
+      </w:pPr>
+      <w:r>
+        <w:rPr>
+          <w:rFonts w:cstheme="minorHAnsi"/>
+          <w:sz w:val="24"/>
+          <w:szCs w:val="24"/>
+        </w:rPr>
+        <w:t>This is to be achieved by deploying the complete application into the cloud, onto the platform of a cloud provider, such as Google Cloud, AWS or Azure. Once deployed to the cloud provider the application is intended to run constantly.</w:t>
+      </w:r>
+    </w:p>
+    <w:p>
+      <w:pPr>
+        <w:pStyle w:val="ListParagraph"/>
+        <w:ind w:left="1440" w:firstLine="720"/>
+        <w:rPr>
+          <w:rFonts w:cstheme="minorHAnsi"/>
+          <w:sz w:val="24"/>
+          <w:szCs w:val="24"/>
+        </w:rPr>
+      </w:pPr>
+      <w:r>
+        <w:rPr>
+          <w:rFonts w:cstheme="minorHAnsi"/>
+          <w:sz w:val="24"/>
+          <w:szCs w:val="24"/>
+        </w:rPr>
+        <w:t>As the application is dockerized and lacks state persistence outside the browser, it will be deployed into two containers, one for the frontend and one for the Api. Container services are readily available through all cloud providers, e.g. Azure Web App for Containers, Amazon Elastic Container Instance.</w:t>
+      </w:r>
+      <w:r>
+        <w:rPr>
+          <w:rFonts w:cstheme="minorHAnsi"/>
+          <w:sz w:val="24"/>
+          <w:szCs w:val="24"/>
+        </w:rPr>
+        <w:t xml:space="preserve"> Additionally, the API can be run independently of the frontend.</w:t>
+      </w:r>
+    </w:p>
+    <w:p>
+      <w:pPr>
+        <w:pStyle w:val="ListParagraph"/>
+        <w:ind w:left="1440" w:firstLine="720"/>
+        <w:rPr>
+          <w:rFonts w:cstheme="minorHAnsi"/>
+          <w:sz w:val="24"/>
+          <w:szCs w:val="24"/>
+        </w:rPr>
+      </w:pPr>
+      <w:r>
+        <w:rPr>
+          <w:rFonts w:cstheme="minorHAnsi"/>
+          <w:sz w:val="24"/>
+          <w:szCs w:val="24"/>
+        </w:rPr>
+        <w:t>Furthermore, a domain name shall be purchased to publicly expose the web application</w:t>
+      </w:r>
+      <w:r>
+        <w:rPr>
+          <w:rFonts w:cstheme="minorHAnsi"/>
+          <w:sz w:val="24"/>
+          <w:szCs w:val="24"/>
+        </w:rPr>
+        <w:t xml:space="preserve"> and secure it using SSL. An example domain name: langbuilder.com. The frontend will be exposed at an usual subdomain, e.g. </w:t>
+      </w:r>
+      <w:hyperlink r:id="rId20" w:history="1">
+        <w:r>
+          <w:rPr>
+            <w:rStyle w:val="Hyperlink"/>
+            <w:rFonts w:cstheme="minorHAnsi"/>
+            <w:sz w:val="24"/>
+            <w:szCs w:val="24"/>
+          </w:rPr>
+          <w:t>www.langbuilder.com</w:t>
+        </w:r>
+      </w:hyperlink>
+      <w:r>
+        <w:rPr>
+          <w:rFonts w:cstheme="minorHAnsi"/>
+          <w:sz w:val="24"/>
+          <w:szCs w:val="24"/>
+        </w:rPr>
+        <w:t xml:space="preserve"> while the API will be exposed at another, such as api.langbuilder.com. Once the DNS change propagates and the application is </w:t>
+      </w:r>
+      <w:r>
+        <w:rPr>
+          <w:rFonts w:cstheme="minorHAnsi"/>
+          <w:sz w:val="24"/>
+          <w:szCs w:val="24"/>
+        </w:rPr>
+        <w:lastRenderedPageBreak/>
+        <w:t>confirmed to be up and running uneventfully, it will be publicly exposed for users to either consume the API or use the UI to generate their transpilers.</w:t>
+      </w:r>
+    </w:p>
+    <w:p>
+      <w:pPr>
+        <w:pStyle w:val="ListParagraph"/>
+        <w:ind w:left="2160"/>
+        <w:rPr>
+          <w:rFonts w:cstheme="minorHAnsi"/>
+          <w:sz w:val="24"/>
+          <w:szCs w:val="24"/>
+        </w:rPr>
+      </w:pPr>
+      <w:r>
+        <w:rPr>
+          <w:rFonts w:cstheme="minorHAnsi"/>
+          <w:sz w:val="24"/>
+          <w:szCs w:val="24"/>
+        </w:rPr>
+        <w:t>The transpiler executables will be exposed as a zip package containing all their dependencies, except the main dependency – the .NET 5 SDK. Once unpacked, it can be run locally by clients.</w:t>
+      </w:r>
+    </w:p>
+    <w:p>
+      <w:pPr>
+        <w:pStyle w:val="ListParagraph"/>
+        <w:ind w:left="2160"/>
         <w:rPr>
           <w:rFonts w:cstheme="minorHAnsi"/>
           <w:sz w:val="28"/>
           <w:szCs w:val="28"/>
         </w:rPr>
       </w:pPr>
-      <w:r>
+    </w:p>
+    <w:p>
+      <w:pPr>
+        <w:pStyle w:val="ListParagraph"/>
+        <w:numPr>
+          <w:ilvl w:val="0"/>
+          <w:numId w:val="10"/>
+        </w:numPr>
+        <w:rPr>
+          <w:rFonts w:cstheme="minorHAnsi"/>
+          <w:sz w:val="32"/>
+          <w:szCs w:val="32"/>
+        </w:rPr>
+      </w:pPr>
+      <w:r>
+        <w:rPr>
+          <w:rFonts w:cstheme="minorHAnsi"/>
+          <w:sz w:val="32"/>
+          <w:szCs w:val="32"/>
+        </w:rPr>
+        <w:t>Soure code</w:t>
+      </w:r>
+      <w:r>
+        <w:rPr>
+          <w:rFonts w:cstheme="minorHAnsi"/>
+          <w:sz w:val="32"/>
+          <w:szCs w:val="32"/>
+        </w:rPr>
+        <w:t>, History</w:t>
+      </w:r>
+    </w:p>
+    <w:p>
+      <w:pPr>
+        <w:ind w:left="1080"/>
         <w:rPr>
           <w:rFonts w:cstheme="minorHAnsi"/>
           <w:sz w:val="28"/>
           <w:szCs w:val="28"/>
         </w:rPr>
-        <w:t>https://github.com/Horatzio/LangBuilder</w:t>
-      </w:r>
+      </w:pPr>
+      <w:r>
+        <w:rPr>
+          <w:rFonts w:cstheme="minorHAnsi"/>
+          <w:sz w:val="28"/>
+          <w:szCs w:val="28"/>
+        </w:rPr>
+        <w:t xml:space="preserve">Github repository: </w:t>
+      </w:r>
+      <w:hyperlink r:id="rId21" w:history="1">
+        <w:r>
+          <w:rPr>
+            <w:rStyle w:val="Hyperlink"/>
+            <w:rFonts w:cstheme="minorHAnsi"/>
+            <w:sz w:val="28"/>
+            <w:szCs w:val="28"/>
+          </w:rPr>
+          <w:t>https://github.com/Horatzio/LangBuilder</w:t>
+        </w:r>
+      </w:hyperlink>
+    </w:p>
+    <w:p>
+      <w:pPr>
+        <w:ind w:left="1080"/>
+        <w:rPr>
+          <w:rFonts w:cstheme="minorHAnsi"/>
+          <w:sz w:val="28"/>
+          <w:szCs w:val="28"/>
+        </w:rPr>
+      </w:pPr>
+      <w:r>
+        <w:rPr>
+          <w:rFonts w:cstheme="minorHAnsi"/>
+          <w:sz w:val="28"/>
+          <w:szCs w:val="28"/>
+        </w:rPr>
+        <w:t xml:space="preserve">Commits: </w:t>
+      </w:r>
+      <w:hyperlink r:id="rId22" w:history="1">
+        <w:r>
+          <w:rPr>
+            <w:rStyle w:val="Hyperlink"/>
+            <w:rFonts w:cstheme="minorHAnsi"/>
+            <w:sz w:val="28"/>
+            <w:szCs w:val="28"/>
+          </w:rPr>
+          <w:t>https://github.com/Horatzio/LangBuilder/commits/net-core</w:t>
+        </w:r>
+      </w:hyperlink>
+    </w:p>
+    <w:p>
+      <w:pPr>
+        <w:ind w:left="1080"/>
+        <w:rPr>
+          <w:rFonts w:cstheme="minorHAnsi"/>
+          <w:sz w:val="28"/>
+          <w:szCs w:val="28"/>
+        </w:rPr>
+      </w:pPr>
     </w:p>
     <w:sectPr>
       <w:pgSz w:w="12240" w:h="15840"/>
@@ -2470,7 +3614,7 @@
   <w:abstractNum w:abstractNumId="0" w15:restartNumberingAfterBreak="0">
     <w:nsid w:val="21561B85"/>
     <w:multiLevelType w:val="hybridMultilevel"/>
-    <w:tmpl w:val="91FC12D2"/>
+    <w:tmpl w:val="23D89218"/>
     <w:lvl w:ilvl="0" w:tplc="0409000F">
       <w:start w:val="1"/>
       <w:numFmt w:val="decimal"/>
@@ -2490,6 +3634,95 @@
       <w:lvlJc w:val="left"/>
       <w:pPr>
         <w:ind w:left="1440" w:hanging="360"/>
+      </w:pPr>
+    </w:lvl>
+    <w:lvl w:ilvl="2" w:tplc="73BED6AE">
+      <w:start w:val="1"/>
+      <w:numFmt w:val="bullet"/>
+      <w:lvlText w:val="-"/>
+      <w:lvlJc w:val="left"/>
+      <w:pPr>
+        <w:ind w:left="2160" w:hanging="180"/>
+      </w:pPr>
+      <w:rPr>
+        <w:rFonts w:ascii="Calibri" w:eastAsiaTheme="minorHAnsi" w:hAnsi="Calibri" w:cs="Calibri" w:hint="default"/>
+      </w:rPr>
+    </w:lvl>
+    <w:lvl w:ilvl="3" w:tplc="0409000F">
+      <w:start w:val="1"/>
+      <w:numFmt w:val="decimal"/>
+      <w:lvlText w:val="%4."/>
+      <w:lvlJc w:val="left"/>
+      <w:pPr>
+        <w:ind w:left="2880" w:hanging="360"/>
+      </w:pPr>
+    </w:lvl>
+    <w:lvl w:ilvl="4" w:tplc="04090019" w:tentative="1">
+      <w:start w:val="1"/>
+      <w:numFmt w:val="lowerLetter"/>
+      <w:lvlText w:val="%5."/>
+      <w:lvlJc w:val="left"/>
+      <w:pPr>
+        <w:ind w:left="3600" w:hanging="360"/>
+      </w:pPr>
+    </w:lvl>
+    <w:lvl w:ilvl="5" w:tplc="0409001B" w:tentative="1">
+      <w:start w:val="1"/>
+      <w:numFmt w:val="lowerRoman"/>
+      <w:lvlText w:val="%6."/>
+      <w:lvlJc w:val="right"/>
+      <w:pPr>
+        <w:ind w:left="4320" w:hanging="180"/>
+      </w:pPr>
+    </w:lvl>
+    <w:lvl w:ilvl="6" w:tplc="0409000F" w:tentative="1">
+      <w:start w:val="1"/>
+      <w:numFmt w:val="decimal"/>
+      <w:lvlText w:val="%7."/>
+      <w:lvlJc w:val="left"/>
+      <w:pPr>
+        <w:ind w:left="5040" w:hanging="360"/>
+      </w:pPr>
+    </w:lvl>
+    <w:lvl w:ilvl="7" w:tplc="04090019" w:tentative="1">
+      <w:start w:val="1"/>
+      <w:numFmt w:val="lowerLetter"/>
+      <w:lvlText w:val="%8."/>
+      <w:lvlJc w:val="left"/>
+      <w:pPr>
+        <w:ind w:left="5760" w:hanging="360"/>
+      </w:pPr>
+    </w:lvl>
+    <w:lvl w:ilvl="8" w:tplc="0409001B" w:tentative="1">
+      <w:start w:val="1"/>
+      <w:numFmt w:val="lowerRoman"/>
+      <w:lvlText w:val="%9."/>
+      <w:lvlJc w:val="right"/>
+      <w:pPr>
+        <w:ind w:left="6480" w:hanging="180"/>
+      </w:pPr>
+    </w:lvl>
+  </w:abstractNum>
+  <w:abstractNum w:abstractNumId="1" w15:restartNumberingAfterBreak="0">
+    <w:nsid w:val="24A515BD"/>
+    <w:multiLevelType w:val="hybridMultilevel"/>
+    <w:tmpl w:val="5F0CE436"/>
+    <w:lvl w:ilvl="0" w:tplc="0409000F">
+      <w:start w:val="1"/>
+      <w:numFmt w:val="decimal"/>
+      <w:lvlText w:val="%1."/>
+      <w:lvlJc w:val="left"/>
+      <w:pPr>
+        <w:ind w:left="1440" w:hanging="360"/>
+      </w:pPr>
+    </w:lvl>
+    <w:lvl w:ilvl="1" w:tplc="04090019" w:tentative="1">
+      <w:start w:val="1"/>
+      <w:numFmt w:val="lowerLetter"/>
+      <w:lvlText w:val="%2."/>
+      <w:lvlJc w:val="left"/>
+      <w:pPr>
+        <w:ind w:left="2160" w:hanging="360"/>
       </w:pPr>
     </w:lvl>
     <w:lvl w:ilvl="2" w:tplc="0409001B" w:tentative="1">
@@ -2498,7 +3731,7 @@
       <w:lvlText w:val="%3."/>
       <w:lvlJc w:val="right"/>
       <w:pPr>
-        <w:ind w:left="2160" w:hanging="180"/>
+        <w:ind w:left="2880" w:hanging="180"/>
       </w:pPr>
     </w:lvl>
     <w:lvl w:ilvl="3" w:tplc="0409000F" w:tentative="1">
@@ -2507,7 +3740,7 @@
       <w:lvlText w:val="%4."/>
       <w:lvlJc w:val="left"/>
       <w:pPr>
-        <w:ind w:left="2880" w:hanging="360"/>
+        <w:ind w:left="3600" w:hanging="360"/>
       </w:pPr>
     </w:lvl>
     <w:lvl w:ilvl="4" w:tplc="04090019" w:tentative="1">
@@ -2516,7 +3749,7 @@
       <w:lvlText w:val="%5."/>
       <w:lvlJc w:val="left"/>
       <w:pPr>
-        <w:ind w:left="3600" w:hanging="360"/>
+        <w:ind w:left="4320" w:hanging="360"/>
       </w:pPr>
     </w:lvl>
     <w:lvl w:ilvl="5" w:tplc="0409001B" w:tentative="1">
@@ -2525,7 +3758,7 @@
       <w:lvlText w:val="%6."/>
       <w:lvlJc w:val="right"/>
       <w:pPr>
-        <w:ind w:left="4320" w:hanging="180"/>
+        <w:ind w:left="5040" w:hanging="180"/>
       </w:pPr>
     </w:lvl>
     <w:lvl w:ilvl="6" w:tplc="0409000F" w:tentative="1">
@@ -2534,7 +3767,7 @@
       <w:lvlText w:val="%7."/>
       <w:lvlJc w:val="left"/>
       <w:pPr>
-        <w:ind w:left="5040" w:hanging="360"/>
+        <w:ind w:left="5760" w:hanging="360"/>
       </w:pPr>
     </w:lvl>
     <w:lvl w:ilvl="7" w:tplc="04090019" w:tentative="1">
@@ -2543,7 +3776,7 @@
       <w:lvlText w:val="%8."/>
       <w:lvlJc w:val="left"/>
       <w:pPr>
-        <w:ind w:left="5760" w:hanging="360"/>
+        <w:ind w:left="6480" w:hanging="360"/>
       </w:pPr>
     </w:lvl>
     <w:lvl w:ilvl="8" w:tplc="0409001B" w:tentative="1">
@@ -2552,11 +3785,11 @@
       <w:lvlText w:val="%9."/>
       <w:lvlJc w:val="right"/>
       <w:pPr>
-        <w:ind w:left="6480" w:hanging="180"/>
+        <w:ind w:left="7200" w:hanging="180"/>
       </w:pPr>
     </w:lvl>
   </w:abstractNum>
-  <w:abstractNum w:abstractNumId="1" w15:restartNumberingAfterBreak="0">
+  <w:abstractNum w:abstractNumId="2" w15:restartNumberingAfterBreak="0">
     <w:nsid w:val="27FE6C8F"/>
     <w:multiLevelType w:val="hybridMultilevel"/>
     <w:tmpl w:val="7E9EFE1A"/>
@@ -2572,7 +3805,7 @@
         <w:rFonts w:ascii="Calibri" w:eastAsiaTheme="minorHAnsi" w:hAnsi="Calibri" w:cs="Calibri" w:hint="default"/>
       </w:rPr>
     </w:lvl>
-    <w:lvl w:ilvl="1" w:tplc="04090003" w:tentative="1">
+    <w:lvl w:ilvl="1" w:tplc="04090003">
       <w:start w:val="1"/>
       <w:numFmt w:val="bullet"/>
       <w:lvlText w:val="o"/>
@@ -2584,7 +3817,7 @@
         <w:rFonts w:ascii="Courier New" w:hAnsi="Courier New" w:cs="Courier New" w:hint="default"/>
       </w:rPr>
     </w:lvl>
-    <w:lvl w:ilvl="2" w:tplc="04090005" w:tentative="1">
+    <w:lvl w:ilvl="2" w:tplc="04090005">
       <w:start w:val="1"/>
       <w:numFmt w:val="bullet"/>
       <w:lvlText w:val=""/>
@@ -2669,7 +3902,7 @@
       </w:rPr>
     </w:lvl>
   </w:abstractNum>
-  <w:abstractNum w:abstractNumId="2" w15:restartNumberingAfterBreak="0">
+  <w:abstractNum w:abstractNumId="3" w15:restartNumberingAfterBreak="0">
     <w:nsid w:val="30457DEE"/>
     <w:multiLevelType w:val="hybridMultilevel"/>
     <w:tmpl w:val="96803F38"/>
@@ -2781,7 +4014,7 @@
       </w:rPr>
     </w:lvl>
   </w:abstractNum>
-  <w:abstractNum w:abstractNumId="3" w15:restartNumberingAfterBreak="0">
+  <w:abstractNum w:abstractNumId="4" w15:restartNumberingAfterBreak="0">
     <w:nsid w:val="30BE20DA"/>
     <w:multiLevelType w:val="hybridMultilevel"/>
     <w:tmpl w:val="07860F80"/>
@@ -2797,7 +4030,7 @@
         <w:rFonts w:hint="default"/>
       </w:rPr>
     </w:lvl>
-    <w:lvl w:ilvl="1" w:tplc="04090003" w:tentative="1">
+    <w:lvl w:ilvl="1" w:tplc="04090003">
       <w:start w:val="1"/>
       <w:numFmt w:val="bullet"/>
       <w:lvlText w:val="o"/>
@@ -2894,7 +4127,7 @@
       </w:rPr>
     </w:lvl>
   </w:abstractNum>
-  <w:abstractNum w:abstractNumId="4" w15:restartNumberingAfterBreak="0">
+  <w:abstractNum w:abstractNumId="5" w15:restartNumberingAfterBreak="0">
     <w:nsid w:val="35A06D4D"/>
     <w:multiLevelType w:val="hybridMultilevel"/>
     <w:tmpl w:val="D2B623E4"/>
@@ -3006,7 +4239,7 @@
       </w:rPr>
     </w:lvl>
   </w:abstractNum>
-  <w:abstractNum w:abstractNumId="5" w15:restartNumberingAfterBreak="0">
+  <w:abstractNum w:abstractNumId="6" w15:restartNumberingAfterBreak="0">
     <w:nsid w:val="361A342B"/>
     <w:multiLevelType w:val="multilevel"/>
     <w:tmpl w:val="0409001F"/>
@@ -3092,7 +4325,7 @@
       </w:pPr>
     </w:lvl>
   </w:abstractNum>
-  <w:abstractNum w:abstractNumId="6" w15:restartNumberingAfterBreak="0">
+  <w:abstractNum w:abstractNumId="7" w15:restartNumberingAfterBreak="0">
     <w:nsid w:val="385C55ED"/>
     <w:multiLevelType w:val="hybridMultilevel"/>
     <w:tmpl w:val="2586F9D4"/>
@@ -3204,7 +4437,120 @@
       </w:rPr>
     </w:lvl>
   </w:abstractNum>
-  <w:abstractNum w:abstractNumId="7" w15:restartNumberingAfterBreak="0">
+  <w:abstractNum w:abstractNumId="8" w15:restartNumberingAfterBreak="0">
+    <w:nsid w:val="479A1510"/>
+    <w:multiLevelType w:val="hybridMultilevel"/>
+    <w:tmpl w:val="37948FA6"/>
+    <w:lvl w:ilvl="0" w:tplc="04090001">
+      <w:start w:val="1"/>
+      <w:numFmt w:val="bullet"/>
+      <w:lvlText w:val=""/>
+      <w:lvlJc w:val="left"/>
+      <w:pPr>
+        <w:ind w:left="2880" w:hanging="360"/>
+      </w:pPr>
+      <w:rPr>
+        <w:rFonts w:ascii="Symbol" w:hAnsi="Symbol" w:hint="default"/>
+      </w:rPr>
+    </w:lvl>
+    <w:lvl w:ilvl="1" w:tplc="04090003" w:tentative="1">
+      <w:start w:val="1"/>
+      <w:numFmt w:val="bullet"/>
+      <w:lvlText w:val="o"/>
+      <w:lvlJc w:val="left"/>
+      <w:pPr>
+        <w:ind w:left="3600" w:hanging="360"/>
+      </w:pPr>
+      <w:rPr>
+        <w:rFonts w:ascii="Courier New" w:hAnsi="Courier New" w:cs="Courier New" w:hint="default"/>
+      </w:rPr>
+    </w:lvl>
+    <w:lvl w:ilvl="2" w:tplc="04090005" w:tentative="1">
+      <w:start w:val="1"/>
+      <w:numFmt w:val="bullet"/>
+      <w:lvlText w:val=""/>
+      <w:lvlJc w:val="left"/>
+      <w:pPr>
+        <w:ind w:left="4320" w:hanging="360"/>
+      </w:pPr>
+      <w:rPr>
+        <w:rFonts w:ascii="Wingdings" w:hAnsi="Wingdings" w:hint="default"/>
+      </w:rPr>
+    </w:lvl>
+    <w:lvl w:ilvl="3" w:tplc="04090001" w:tentative="1">
+      <w:start w:val="1"/>
+      <w:numFmt w:val="bullet"/>
+      <w:lvlText w:val=""/>
+      <w:lvlJc w:val="left"/>
+      <w:pPr>
+        <w:ind w:left="5040" w:hanging="360"/>
+      </w:pPr>
+      <w:rPr>
+        <w:rFonts w:ascii="Symbol" w:hAnsi="Symbol" w:hint="default"/>
+      </w:rPr>
+    </w:lvl>
+    <w:lvl w:ilvl="4" w:tplc="04090003" w:tentative="1">
+      <w:start w:val="1"/>
+      <w:numFmt w:val="bullet"/>
+      <w:lvlText w:val="o"/>
+      <w:lvlJc w:val="left"/>
+      <w:pPr>
+        <w:ind w:left="5760" w:hanging="360"/>
+      </w:pPr>
+      <w:rPr>
+        <w:rFonts w:ascii="Courier New" w:hAnsi="Courier New" w:cs="Courier New" w:hint="default"/>
+      </w:rPr>
+    </w:lvl>
+    <w:lvl w:ilvl="5" w:tplc="04090005" w:tentative="1">
+      <w:start w:val="1"/>
+      <w:numFmt w:val="bullet"/>
+      <w:lvlText w:val=""/>
+      <w:lvlJc w:val="left"/>
+      <w:pPr>
+        <w:ind w:left="6480" w:hanging="360"/>
+      </w:pPr>
+      <w:rPr>
+        <w:rFonts w:ascii="Wingdings" w:hAnsi="Wingdings" w:hint="default"/>
+      </w:rPr>
+    </w:lvl>
+    <w:lvl w:ilvl="6" w:tplc="04090001" w:tentative="1">
+      <w:start w:val="1"/>
+      <w:numFmt w:val="bullet"/>
+      <w:lvlText w:val=""/>
+      <w:lvlJc w:val="left"/>
+      <w:pPr>
+        <w:ind w:left="7200" w:hanging="360"/>
+      </w:pPr>
+      <w:rPr>
+        <w:rFonts w:ascii="Symbol" w:hAnsi="Symbol" w:hint="default"/>
+      </w:rPr>
+    </w:lvl>
+    <w:lvl w:ilvl="7" w:tplc="04090003" w:tentative="1">
+      <w:start w:val="1"/>
+      <w:numFmt w:val="bullet"/>
+      <w:lvlText w:val="o"/>
+      <w:lvlJc w:val="left"/>
+      <w:pPr>
+        <w:ind w:left="7920" w:hanging="360"/>
+      </w:pPr>
+      <w:rPr>
+        <w:rFonts w:ascii="Courier New" w:hAnsi="Courier New" w:cs="Courier New" w:hint="default"/>
+      </w:rPr>
+    </w:lvl>
+    <w:lvl w:ilvl="8" w:tplc="04090005" w:tentative="1">
+      <w:start w:val="1"/>
+      <w:numFmt w:val="bullet"/>
+      <w:lvlText w:val=""/>
+      <w:lvlJc w:val="left"/>
+      <w:pPr>
+        <w:ind w:left="8640" w:hanging="360"/>
+      </w:pPr>
+      <w:rPr>
+        <w:rFonts w:ascii="Wingdings" w:hAnsi="Wingdings" w:hint="default"/>
+      </w:rPr>
+    </w:lvl>
+  </w:abstractNum>
+  <w:abstractNum w:abstractNumId="9" w15:restartNumberingAfterBreak="0">
     <w:nsid w:val="4C58043C"/>
     <w:multiLevelType w:val="hybridMultilevel"/>
     <w:tmpl w:val="E708A75A"/>
@@ -3316,7 +4662,7 @@
       </w:rPr>
     </w:lvl>
   </w:abstractNum>
-  <w:abstractNum w:abstractNumId="8" w15:restartNumberingAfterBreak="0">
+  <w:abstractNum w:abstractNumId="10" w15:restartNumberingAfterBreak="0">
     <w:nsid w:val="56F35EAC"/>
     <w:multiLevelType w:val="hybridMultilevel"/>
     <w:tmpl w:val="0A12A7A0"/>
@@ -3428,10 +4774,10 @@
       </w:rPr>
     </w:lvl>
   </w:abstractNum>
-  <w:abstractNum w:abstractNumId="9" w15:restartNumberingAfterBreak="0">
+  <w:abstractNum w:abstractNumId="11" w15:restartNumberingAfterBreak="0">
     <w:nsid w:val="778042D6"/>
     <w:multiLevelType w:val="hybridMultilevel"/>
-    <w:tmpl w:val="4A9A6870"/>
+    <w:tmpl w:val="78F24FCA"/>
     <w:lvl w:ilvl="0" w:tplc="04090001">
       <w:start w:val="1"/>
       <w:numFmt w:val="bullet"/>
@@ -3542,34 +4888,40 @@
     </w:lvl>
   </w:abstractNum>
   <w:num w:numId="1">
+    <w:abstractNumId w:val="3"/>
+  </w:num>
+  <w:num w:numId="2">
+    <w:abstractNumId w:val="7"/>
+  </w:num>
+  <w:num w:numId="3">
+    <w:abstractNumId w:val="4"/>
+  </w:num>
+  <w:num w:numId="4">
+    <w:abstractNumId w:val="6"/>
+  </w:num>
+  <w:num w:numId="5">
+    <w:abstractNumId w:val="11"/>
+  </w:num>
+  <w:num w:numId="6">
     <w:abstractNumId w:val="2"/>
   </w:num>
-  <w:num w:numId="2">
-    <w:abstractNumId w:val="6"/>
+  <w:num w:numId="7">
+    <w:abstractNumId w:val="10"/>
   </w:num>
-  <w:num w:numId="3">
-    <w:abstractNumId w:val="3"/>
-  </w:num>
-  <w:num w:numId="4">
+  <w:num w:numId="8">
     <w:abstractNumId w:val="5"/>
   </w:num>
-  <w:num w:numId="5">
+  <w:num w:numId="9">
     <w:abstractNumId w:val="9"/>
-  </w:num>
-  <w:num w:numId="6">
-    <w:abstractNumId w:val="1"/>
-  </w:num>
-  <w:num w:numId="7">
-    <w:abstractNumId w:val="8"/>
-  </w:num>
-  <w:num w:numId="8">
-    <w:abstractNumId w:val="4"/>
-  </w:num>
-  <w:num w:numId="9">
-    <w:abstractNumId w:val="7"/>
   </w:num>
   <w:num w:numId="10">
     <w:abstractNumId w:val="0"/>
+  </w:num>
+  <w:num w:numId="11">
+    <w:abstractNumId w:val="8"/>
+  </w:num>
+  <w:num w:numId="12">
+    <w:abstractNumId w:val="1"/>
   </w:num>
 </w:numbering>
 </file>
@@ -4055,6 +5407,18 @@
     <w:basedOn w:val="DefaultParagraphFont"/>
     <w:rsid w:val="00165A68"/>
   </w:style>
+  <w:style w:type="character" w:styleId="FollowedHyperlink">
+    <w:name w:val="FollowedHyperlink"/>
+    <w:basedOn w:val="DefaultParagraphFont"/>
+    <w:uiPriority w:val="99"/>
+    <w:semiHidden/>
+    <w:unhideWhenUsed/>
+    <w:rsid w:val="00BA669A"/>
+    <w:rPr>
+      <w:color w:val="954F72" w:themeColor="followedHyperlink"/>
+      <w:u w:val="single"/>
+    </w:rPr>
+  </w:style>
 </w:styles>
 </file>
 

</xml_diff>

<commit_message>
Updated documentation. Created Dockerfile.
</commit_message>
<xml_diff>
--- a/Automated Transpiler Generation.docx
+++ b/Automated Transpiler Generation.docx
@@ -17,27 +17,45 @@
           <w:sz w:val="36"/>
           <w:szCs w:val="36"/>
         </w:rPr>
-        <w:t>Automated Transpiler Generation</w:t>
-      </w:r>
-    </w:p>
-    <w:p>
-      <w:pPr>
-        <w:jc w:val="center"/>
+        <w:t xml:space="preserve">Automated </w:t>
+      </w:r>
+      <w:proofErr w:type="spellStart"/>
+      <w:r>
         <w:rPr>
           <w:rFonts w:ascii="Arial Black" w:hAnsi="Arial Black"/>
           <w:sz w:val="36"/>
           <w:szCs w:val="36"/>
         </w:rPr>
-      </w:pPr>
-    </w:p>
-    <w:p>
-      <w:pPr>
-        <w:jc w:val="center"/>
+        <w:t>Transpiler</w:t>
+      </w:r>
+      <w:proofErr w:type="spellEnd"/>
+      <w:r>
         <w:rPr>
           <w:rFonts w:ascii="Arial Black" w:hAnsi="Arial Black"/>
           <w:sz w:val="36"/>
           <w:szCs w:val="36"/>
         </w:rPr>
+        <w:t xml:space="preserve"> Generation</w:t>
+      </w:r>
+    </w:p>
+    <w:p>
+      <w:pPr>
+        <w:jc w:val="center"/>
+        <w:rPr>
+          <w:rFonts w:ascii="Arial Black" w:hAnsi="Arial Black"/>
+          <w:sz w:val="36"/>
+          <w:szCs w:val="36"/>
+        </w:rPr>
+      </w:pPr>
+    </w:p>
+    <w:p>
+      <w:pPr>
+        <w:jc w:val="center"/>
+        <w:rPr>
+          <w:rFonts w:ascii="Arial Black" w:hAnsi="Arial Black"/>
+          <w:sz w:val="36"/>
+          <w:szCs w:val="36"/>
+        </w:rPr>
       </w:pPr>
     </w:p>
     <w:p>
@@ -133,6 +151,58 @@
           <w:szCs w:val="24"/>
         </w:rPr>
         <w:tab/>
+      </w:r>
+      <w:r>
+        <w:rPr>
+          <w:rFonts w:cstheme="minorHAnsi"/>
+          <w:sz w:val="24"/>
+          <w:szCs w:val="24"/>
+        </w:rPr>
+        <w:tab/>
+        <w:t>Note: explain C++ template metaprogramming and other concepts</w:t>
+      </w:r>
+    </w:p>
+    <w:p>
+      <w:pPr>
+        <w:rPr>
+          <w:rFonts w:cstheme="minorHAnsi"/>
+          <w:sz w:val="24"/>
+          <w:szCs w:val="24"/>
+        </w:rPr>
+      </w:pPr>
+      <w:r>
+        <w:rPr>
+          <w:rFonts w:cstheme="minorHAnsi"/>
+          <w:sz w:val="24"/>
+          <w:szCs w:val="24"/>
+        </w:rPr>
+        <w:tab/>
+      </w:r>
+      <w:r>
+        <w:rPr>
+          <w:rFonts w:cstheme="minorHAnsi"/>
+          <w:sz w:val="24"/>
+          <w:szCs w:val="24"/>
+        </w:rPr>
+        <w:tab/>
+        <w:t>Note: What is metaprogramming</w:t>
+      </w:r>
+    </w:p>
+    <w:p>
+      <w:pPr>
+        <w:rPr>
+          <w:rFonts w:cstheme="minorHAnsi"/>
+          <w:sz w:val="24"/>
+          <w:szCs w:val="24"/>
+        </w:rPr>
+      </w:pPr>
+      <w:r>
+        <w:rPr>
+          <w:rFonts w:cstheme="minorHAnsi"/>
+          <w:sz w:val="24"/>
+          <w:szCs w:val="24"/>
+        </w:rPr>
+        <w:tab/>
         <w:t>Chapter 3: User Guide is used to shape the design and the capabilities of the presented system, with the purpose of explaining the exposed features of the application, giving the reader the necessary information to practically integrate the application.</w:t>
       </w:r>
     </w:p>
@@ -477,6 +547,7 @@
           <w:sz w:val="24"/>
           <w:szCs w:val="24"/>
         </w:rPr>
+        <w:lastRenderedPageBreak/>
         <w:t>Implementation Details</w:t>
       </w:r>
     </w:p>
@@ -543,7 +614,6 @@
           <w:sz w:val="24"/>
           <w:szCs w:val="24"/>
         </w:rPr>
-        <w:lastRenderedPageBreak/>
         <w:t>Feature implementations</w:t>
       </w:r>
     </w:p>
@@ -673,8 +743,18 @@
           <w:sz w:val="24"/>
           <w:szCs w:val="24"/>
         </w:rPr>
-        <w:t>Source-to-Source translation and Software Engineering (2013), David A. Plaisted</w:t>
-      </w:r>
+        <w:t xml:space="preserve">Source-to-Source translation and Software Engineering (2013), David A. </w:t>
+      </w:r>
+      <w:proofErr w:type="spellStart"/>
+      <w:r>
+        <w:rPr>
+          <w:rFonts w:cstheme="minorHAnsi"/>
+          <w:sz w:val="24"/>
+          <w:szCs w:val="24"/>
+        </w:rPr>
+        <w:t>Plaisted</w:t>
+      </w:r>
+      <w:proofErr w:type="spellEnd"/>
     </w:p>
     <w:p>
       <w:pPr>
@@ -695,7 +775,25 @@
           <w:sz w:val="24"/>
           <w:szCs w:val="24"/>
         </w:rPr>
-        <w:t>A compiler generator (2012), McKeeman William M, Horning James J. and Wortman David B.</w:t>
+        <w:t xml:space="preserve">A compiler generator (2012), </w:t>
+      </w:r>
+      <w:proofErr w:type="spellStart"/>
+      <w:r>
+        <w:rPr>
+          <w:rFonts w:cstheme="minorHAnsi"/>
+          <w:sz w:val="24"/>
+          <w:szCs w:val="24"/>
+        </w:rPr>
+        <w:t>McKeeman</w:t>
+      </w:r>
+      <w:proofErr w:type="spellEnd"/>
+      <w:r>
+        <w:rPr>
+          <w:rFonts w:cstheme="minorHAnsi"/>
+          <w:sz w:val="24"/>
+          <w:szCs w:val="24"/>
+        </w:rPr>
+        <w:t xml:space="preserve"> William M, Horning James J. and Wortman David B.</w:t>
       </w:r>
     </w:p>
     <w:p>
@@ -717,7 +815,25 @@
           <w:sz w:val="24"/>
           <w:szCs w:val="24"/>
         </w:rPr>
-        <w:t>Programming Concepts: Type Introspection and Refelction (2014), Krauss Aaron</w:t>
+        <w:t xml:space="preserve">Programming Concepts: Type Introspection and </w:t>
+      </w:r>
+      <w:proofErr w:type="spellStart"/>
+      <w:r>
+        <w:rPr>
+          <w:rFonts w:cstheme="minorHAnsi"/>
+          <w:sz w:val="24"/>
+          <w:szCs w:val="24"/>
+        </w:rPr>
+        <w:t>Refelction</w:t>
+      </w:r>
+      <w:proofErr w:type="spellEnd"/>
+      <w:r>
+        <w:rPr>
+          <w:rFonts w:cstheme="minorHAnsi"/>
+          <w:sz w:val="24"/>
+          <w:szCs w:val="24"/>
+        </w:rPr>
+        <w:t xml:space="preserve"> (2014), Krauss Aaron</w:t>
       </w:r>
     </w:p>
     <w:p>
@@ -739,7 +855,25 @@
           <w:sz w:val="24"/>
           <w:szCs w:val="24"/>
         </w:rPr>
-        <w:t>The challenge of metaprogramming (2016), Bicking Ian</w:t>
+        <w:t xml:space="preserve">The challenge of metaprogramming (2016), </w:t>
+      </w:r>
+      <w:proofErr w:type="spellStart"/>
+      <w:r>
+        <w:rPr>
+          <w:rFonts w:cstheme="minorHAnsi"/>
+          <w:sz w:val="24"/>
+          <w:szCs w:val="24"/>
+        </w:rPr>
+        <w:t>Bicking</w:t>
+      </w:r>
+      <w:proofErr w:type="spellEnd"/>
+      <w:r>
+        <w:rPr>
+          <w:rFonts w:cstheme="minorHAnsi"/>
+          <w:sz w:val="24"/>
+          <w:szCs w:val="24"/>
+        </w:rPr>
+        <w:t xml:space="preserve"> Ian</w:t>
       </w:r>
     </w:p>
     <w:p>
@@ -805,7 +939,25 @@
           <w:sz w:val="24"/>
           <w:szCs w:val="24"/>
         </w:rPr>
-        <w:t>C# 9 and .NET 5 – Modern Cross-Platform Development: Build intelligent apps, websites and services with Blazor, ASP.NET Core and Entity Framework Core using Visual Studio Code, 5</w:t>
+        <w:t xml:space="preserve">C# 9 and .NET 5 – Modern Cross-Platform Development: Build intelligent apps, websites and services with </w:t>
+      </w:r>
+      <w:proofErr w:type="spellStart"/>
+      <w:r>
+        <w:rPr>
+          <w:rFonts w:cstheme="minorHAnsi"/>
+          <w:sz w:val="24"/>
+          <w:szCs w:val="24"/>
+        </w:rPr>
+        <w:t>Blazor</w:t>
+      </w:r>
+      <w:proofErr w:type="spellEnd"/>
+      <w:r>
+        <w:rPr>
+          <w:rFonts w:cstheme="minorHAnsi"/>
+          <w:sz w:val="24"/>
+          <w:szCs w:val="24"/>
+        </w:rPr>
+        <w:t>, ASP.NET Core and Entity Framework Core using Visual Studio Code, 5</w:t>
       </w:r>
       <w:r>
         <w:rPr>
@@ -852,8 +1004,18 @@
           <w:sz w:val="24"/>
           <w:szCs w:val="24"/>
         </w:rPr>
-        <w:t xml:space="preserve"> (2017), Manish Vasani</w:t>
-      </w:r>
+        <w:t xml:space="preserve"> (2017), Manish </w:t>
+      </w:r>
+      <w:proofErr w:type="spellStart"/>
+      <w:r>
+        <w:rPr>
+          <w:rFonts w:cstheme="minorHAnsi"/>
+          <w:sz w:val="24"/>
+          <w:szCs w:val="24"/>
+        </w:rPr>
+        <w:t>Vasani</w:t>
+      </w:r>
+      <w:proofErr w:type="spellEnd"/>
     </w:p>
     <w:p>
       <w:pPr>
@@ -874,8 +1036,54 @@
           <w:sz w:val="24"/>
           <w:szCs w:val="24"/>
         </w:rPr>
-        <w:t>Eloquent Javascript (2011), Marjin Haverbeke</w:t>
-      </w:r>
+        <w:t xml:space="preserve">Eloquent </w:t>
+      </w:r>
+      <w:proofErr w:type="spellStart"/>
+      <w:r>
+        <w:rPr>
+          <w:rFonts w:cstheme="minorHAnsi"/>
+          <w:sz w:val="24"/>
+          <w:szCs w:val="24"/>
+        </w:rPr>
+        <w:t>Javascript</w:t>
+      </w:r>
+      <w:proofErr w:type="spellEnd"/>
+      <w:r>
+        <w:rPr>
+          <w:rFonts w:cstheme="minorHAnsi"/>
+          <w:sz w:val="24"/>
+          <w:szCs w:val="24"/>
+        </w:rPr>
+        <w:t xml:space="preserve"> (2011), </w:t>
+      </w:r>
+      <w:proofErr w:type="spellStart"/>
+      <w:r>
+        <w:rPr>
+          <w:rFonts w:cstheme="minorHAnsi"/>
+          <w:sz w:val="24"/>
+          <w:szCs w:val="24"/>
+        </w:rPr>
+        <w:t>Marjin</w:t>
+      </w:r>
+      <w:proofErr w:type="spellEnd"/>
+      <w:r>
+        <w:rPr>
+          <w:rFonts w:cstheme="minorHAnsi"/>
+          <w:sz w:val="24"/>
+          <w:szCs w:val="24"/>
+        </w:rPr>
+        <w:t xml:space="preserve"> </w:t>
+      </w:r>
+      <w:proofErr w:type="spellStart"/>
+      <w:r>
+        <w:rPr>
+          <w:rFonts w:cstheme="minorHAnsi"/>
+          <w:sz w:val="24"/>
+          <w:szCs w:val="24"/>
+        </w:rPr>
+        <w:t>Haverbeke</w:t>
+      </w:r>
+      <w:proofErr w:type="spellEnd"/>
     </w:p>
     <w:p>
       <w:pPr>
@@ -896,8 +1104,18 @@
           <w:sz w:val="24"/>
           <w:szCs w:val="24"/>
         </w:rPr>
-        <w:t>Vue.js in Action (2018), Erik Hanchett</w:t>
-      </w:r>
+        <w:t xml:space="preserve">Vue.js in Action (2018), Erik </w:t>
+      </w:r>
+      <w:proofErr w:type="spellStart"/>
+      <w:r>
+        <w:rPr>
+          <w:rFonts w:cstheme="minorHAnsi"/>
+          <w:sz w:val="24"/>
+          <w:szCs w:val="24"/>
+        </w:rPr>
+        <w:t>Hanchett</w:t>
+      </w:r>
+      <w:proofErr w:type="spellEnd"/>
     </w:p>
     <w:p>
       <w:pPr>
@@ -918,8 +1136,18 @@
           <w:sz w:val="24"/>
           <w:szCs w:val="24"/>
         </w:rPr>
-        <w:t>RESTful.NET (2008), Jon Flander</w:t>
-      </w:r>
+        <w:t xml:space="preserve">RESTful.NET (2008), Jon </w:t>
+      </w:r>
+      <w:proofErr w:type="spellStart"/>
+      <w:r>
+        <w:rPr>
+          <w:rFonts w:cstheme="minorHAnsi"/>
+          <w:sz w:val="24"/>
+          <w:szCs w:val="24"/>
+        </w:rPr>
+        <w:t>Flander</w:t>
+      </w:r>
+      <w:proofErr w:type="spellEnd"/>
     </w:p>
     <w:p>
       <w:pPr>
@@ -962,8 +1190,18 @@
           <w:sz w:val="24"/>
           <w:szCs w:val="24"/>
         </w:rPr>
-        <w:t>The MPS Language Workbench: Volume I (2014), Fabien Campagne</w:t>
-      </w:r>
+        <w:t xml:space="preserve">The MPS Language Workbench: Volume I (2014), Fabien </w:t>
+      </w:r>
+      <w:proofErr w:type="spellStart"/>
+      <w:r>
+        <w:rPr>
+          <w:rFonts w:cstheme="minorHAnsi"/>
+          <w:sz w:val="24"/>
+          <w:szCs w:val="24"/>
+        </w:rPr>
+        <w:t>Campagne</w:t>
+      </w:r>
+      <w:proofErr w:type="spellEnd"/>
     </w:p>
     <w:p>
       <w:pPr>
@@ -1250,7 +1488,25 @@
           <w:sz w:val="24"/>
           <w:szCs w:val="24"/>
         </w:rPr>
-        <w:t xml:space="preserve">Source-to-Source Translation and Software Engineering by David A. Plaisted - </w:t>
+        <w:t xml:space="preserve">Source-to-Source Translation and Software Engineering by David A. </w:t>
+      </w:r>
+      <w:proofErr w:type="spellStart"/>
+      <w:r>
+        <w:rPr>
+          <w:rFonts w:cstheme="minorHAnsi"/>
+          <w:sz w:val="24"/>
+          <w:szCs w:val="24"/>
+        </w:rPr>
+        <w:t>Plaisted</w:t>
+      </w:r>
+      <w:proofErr w:type="spellEnd"/>
+      <w:r>
+        <w:rPr>
+          <w:rFonts w:cstheme="minorHAnsi"/>
+          <w:sz w:val="24"/>
+          <w:szCs w:val="24"/>
+        </w:rPr>
+        <w:t xml:space="preserve"> - </w:t>
       </w:r>
       <w:hyperlink r:id="rId10" w:history="1">
         <w:r>
@@ -1301,7 +1557,25 @@
           <w:sz w:val="24"/>
           <w:szCs w:val="24"/>
         </w:rPr>
-        <w:t xml:space="preserve">SML2Java: A Source to Source Translator - </w:t>
+        <w:t xml:space="preserve">SML2Java: A </w:t>
+      </w:r>
+      <w:proofErr w:type="gramStart"/>
+      <w:r>
+        <w:rPr>
+          <w:rFonts w:cstheme="minorHAnsi"/>
+          <w:sz w:val="24"/>
+          <w:szCs w:val="24"/>
+        </w:rPr>
+        <w:t>Source to Source</w:t>
+      </w:r>
+      <w:proofErr w:type="gramEnd"/>
+      <w:r>
+        <w:rPr>
+          <w:rFonts w:cstheme="minorHAnsi"/>
+          <w:sz w:val="24"/>
+          <w:szCs w:val="24"/>
+        </w:rPr>
+        <w:t xml:space="preserve"> Translator - </w:t>
       </w:r>
       <w:hyperlink r:id="rId11" w:history="1">
         <w:r>
@@ -1435,7 +1709,25 @@
           <w:sz w:val="24"/>
           <w:szCs w:val="24"/>
         </w:rPr>
-        <w:t xml:space="preserve">Universal-transpiler - </w:t>
+        <w:t>Universal-</w:t>
+      </w:r>
+      <w:proofErr w:type="spellStart"/>
+      <w:r>
+        <w:rPr>
+          <w:rFonts w:cstheme="minorHAnsi"/>
+          <w:sz w:val="24"/>
+          <w:szCs w:val="24"/>
+        </w:rPr>
+        <w:t>transpiler</w:t>
+      </w:r>
+      <w:proofErr w:type="spellEnd"/>
+      <w:r>
+        <w:rPr>
+          <w:rFonts w:cstheme="minorHAnsi"/>
+          <w:sz w:val="24"/>
+          <w:szCs w:val="24"/>
+        </w:rPr>
+        <w:t xml:space="preserve"> - </w:t>
       </w:r>
       <w:hyperlink r:id="rId15" w:history="1">
         <w:r>
@@ -1558,7 +1850,25 @@
           <w:sz w:val="24"/>
           <w:szCs w:val="24"/>
         </w:rPr>
-        <w:t>A REST API exposing an endpoint for generating a transpiler, referred to as Generator</w:t>
+        <w:t xml:space="preserve">A REST API exposing an endpoint for generating a </w:t>
+      </w:r>
+      <w:proofErr w:type="spellStart"/>
+      <w:r>
+        <w:rPr>
+          <w:rFonts w:cstheme="minorHAnsi"/>
+          <w:sz w:val="24"/>
+          <w:szCs w:val="24"/>
+        </w:rPr>
+        <w:t>transpiler</w:t>
+      </w:r>
+      <w:proofErr w:type="spellEnd"/>
+      <w:r>
+        <w:rPr>
+          <w:rFonts w:cstheme="minorHAnsi"/>
+          <w:sz w:val="24"/>
+          <w:szCs w:val="24"/>
+        </w:rPr>
+        <w:t>, referred to as Generator</w:t>
       </w:r>
     </w:p>
     <w:p>
@@ -1580,7 +1890,25 @@
           <w:sz w:val="24"/>
           <w:szCs w:val="24"/>
         </w:rPr>
-        <w:t>A web application which consumes the REST API and exposes an interactive user interface for creating a transpiler, referred to as Frontend</w:t>
+        <w:t xml:space="preserve">A web application which consumes the REST API and exposes an interactive user interface for creating a </w:t>
+      </w:r>
+      <w:proofErr w:type="spellStart"/>
+      <w:r>
+        <w:rPr>
+          <w:rFonts w:cstheme="minorHAnsi"/>
+          <w:sz w:val="24"/>
+          <w:szCs w:val="24"/>
+        </w:rPr>
+        <w:t>transpiler</w:t>
+      </w:r>
+      <w:proofErr w:type="spellEnd"/>
+      <w:r>
+        <w:rPr>
+          <w:rFonts w:cstheme="minorHAnsi"/>
+          <w:sz w:val="24"/>
+          <w:szCs w:val="24"/>
+        </w:rPr>
+        <w:t>, referred to as Frontend</w:t>
       </w:r>
     </w:p>
     <w:p>
@@ -1602,7 +1930,25 @@
           <w:sz w:val="24"/>
           <w:szCs w:val="24"/>
         </w:rPr>
-        <w:t>A runnable application generated on-demand by the Generator which can then be ran from the command line to transpiler an input to an output, referred to as Executable</w:t>
+        <w:t xml:space="preserve">A runnable application generated on-demand by the Generator which can then be ran from the command line to </w:t>
+      </w:r>
+      <w:proofErr w:type="spellStart"/>
+      <w:r>
+        <w:rPr>
+          <w:rFonts w:cstheme="minorHAnsi"/>
+          <w:sz w:val="24"/>
+          <w:szCs w:val="24"/>
+        </w:rPr>
+        <w:t>transpiler</w:t>
+      </w:r>
+      <w:proofErr w:type="spellEnd"/>
+      <w:r>
+        <w:rPr>
+          <w:rFonts w:cstheme="minorHAnsi"/>
+          <w:sz w:val="24"/>
+          <w:szCs w:val="24"/>
+        </w:rPr>
+        <w:t xml:space="preserve"> an input to an output, referred to as Executable</w:t>
       </w:r>
     </w:p>
     <w:p>
@@ -1883,7 +2229,25 @@
           <w:sz w:val="24"/>
           <w:szCs w:val="24"/>
         </w:rPr>
-        <w:t>REST API endpoint, with input a ruleset and outputting an executable transpiler as a file</w:t>
+        <w:t xml:space="preserve">REST API endpoint, with input a ruleset and outputting an executable </w:t>
+      </w:r>
+      <w:proofErr w:type="spellStart"/>
+      <w:r>
+        <w:rPr>
+          <w:rFonts w:cstheme="minorHAnsi"/>
+          <w:sz w:val="24"/>
+          <w:szCs w:val="24"/>
+        </w:rPr>
+        <w:t>transpiler</w:t>
+      </w:r>
+      <w:proofErr w:type="spellEnd"/>
+      <w:r>
+        <w:rPr>
+          <w:rFonts w:cstheme="minorHAnsi"/>
+          <w:sz w:val="24"/>
+          <w:szCs w:val="24"/>
+        </w:rPr>
+        <w:t xml:space="preserve"> as a file</w:t>
       </w:r>
     </w:p>
     <w:p>
@@ -2059,7 +2423,25 @@
           <w:sz w:val="24"/>
           <w:szCs w:val="24"/>
         </w:rPr>
-        <w:t>Rule subentity CRUD</w:t>
+        <w:t xml:space="preserve">Rule </w:t>
+      </w:r>
+      <w:proofErr w:type="spellStart"/>
+      <w:r>
+        <w:rPr>
+          <w:rFonts w:cstheme="minorHAnsi"/>
+          <w:sz w:val="24"/>
+          <w:szCs w:val="24"/>
+        </w:rPr>
+        <w:t>subentity</w:t>
+      </w:r>
+      <w:proofErr w:type="spellEnd"/>
+      <w:r>
+        <w:rPr>
+          <w:rFonts w:cstheme="minorHAnsi"/>
+          <w:sz w:val="24"/>
+          <w:szCs w:val="24"/>
+        </w:rPr>
+        <w:t xml:space="preserve"> CRUD</w:t>
       </w:r>
     </w:p>
     <w:p>
@@ -2097,13 +2479,23 @@
           <w:szCs w:val="24"/>
         </w:rPr>
       </w:pPr>
-      <w:r>
-        <w:rPr>
-          <w:rFonts w:cstheme="minorHAnsi"/>
-          <w:sz w:val="24"/>
-          <w:szCs w:val="24"/>
-        </w:rPr>
-        <w:t>Transpiler Generation</w:t>
+      <w:proofErr w:type="spellStart"/>
+      <w:r>
+        <w:rPr>
+          <w:rFonts w:cstheme="minorHAnsi"/>
+          <w:sz w:val="24"/>
+          <w:szCs w:val="24"/>
+        </w:rPr>
+        <w:t>Transpiler</w:t>
+      </w:r>
+      <w:proofErr w:type="spellEnd"/>
+      <w:r>
+        <w:rPr>
+          <w:rFonts w:cstheme="minorHAnsi"/>
+          <w:sz w:val="24"/>
+          <w:szCs w:val="24"/>
+        </w:rPr>
+        <w:t xml:space="preserve"> Generation</w:t>
       </w:r>
     </w:p>
     <w:p>
@@ -2147,8 +2539,36 @@
           <w:sz w:val="24"/>
           <w:szCs w:val="24"/>
         </w:rPr>
-        <w:t>Web app caching and automatic use of Transpiler for in-browser transpilation</w:t>
-      </w:r>
+        <w:t xml:space="preserve">Web app caching and automatic use of </w:t>
+      </w:r>
+      <w:proofErr w:type="spellStart"/>
+      <w:r>
+        <w:rPr>
+          <w:rFonts w:cstheme="minorHAnsi"/>
+          <w:sz w:val="24"/>
+          <w:szCs w:val="24"/>
+        </w:rPr>
+        <w:t>Transpiler</w:t>
+      </w:r>
+      <w:proofErr w:type="spellEnd"/>
+      <w:r>
+        <w:rPr>
+          <w:rFonts w:cstheme="minorHAnsi"/>
+          <w:sz w:val="24"/>
+          <w:szCs w:val="24"/>
+        </w:rPr>
+        <w:t xml:space="preserve"> for in-browser </w:t>
+      </w:r>
+      <w:proofErr w:type="spellStart"/>
+      <w:r>
+        <w:rPr>
+          <w:rFonts w:cstheme="minorHAnsi"/>
+          <w:sz w:val="24"/>
+          <w:szCs w:val="24"/>
+        </w:rPr>
+        <w:t>transpilation</w:t>
+      </w:r>
+      <w:proofErr w:type="spellEnd"/>
     </w:p>
     <w:p>
       <w:pPr>
@@ -2293,7 +2713,25 @@
           <w:szCs w:val="24"/>
         </w:rPr>
         <w:lastRenderedPageBreak/>
-        <w:t>Creating on-demand, customizable text transpilers that are easy to use and integrate with other tools.</w:t>
+        <w:t xml:space="preserve">Creating on-demand, customizable text </w:t>
+      </w:r>
+      <w:proofErr w:type="spellStart"/>
+      <w:r>
+        <w:rPr>
+          <w:rFonts w:cstheme="minorHAnsi"/>
+          <w:sz w:val="24"/>
+          <w:szCs w:val="24"/>
+        </w:rPr>
+        <w:t>transpilers</w:t>
+      </w:r>
+      <w:proofErr w:type="spellEnd"/>
+      <w:r>
+        <w:rPr>
+          <w:rFonts w:cstheme="minorHAnsi"/>
+          <w:sz w:val="24"/>
+          <w:szCs w:val="24"/>
+        </w:rPr>
+        <w:t xml:space="preserve"> that are easy to use and integrate with other tools.</w:t>
       </w:r>
     </w:p>
     <w:p>
@@ -2475,7 +2913,25 @@
           <w:sz w:val="24"/>
           <w:szCs w:val="24"/>
         </w:rPr>
-        <w:t xml:space="preserve"> solve or bypass all those limitations by providing a simple to use, simple to use in practice API for on-demand text transpilation.</w:t>
+        <w:t xml:space="preserve"> solve or bypass all those limitations by providing a simple to use, simple to use in practice API for on-demand text </w:t>
+      </w:r>
+      <w:proofErr w:type="spellStart"/>
+      <w:r>
+        <w:rPr>
+          <w:rFonts w:cstheme="minorHAnsi"/>
+          <w:sz w:val="24"/>
+          <w:szCs w:val="24"/>
+        </w:rPr>
+        <w:t>transpilation</w:t>
+      </w:r>
+      <w:proofErr w:type="spellEnd"/>
+      <w:r>
+        <w:rPr>
+          <w:rFonts w:cstheme="minorHAnsi"/>
+          <w:sz w:val="24"/>
+          <w:szCs w:val="24"/>
+        </w:rPr>
+        <w:t>.</w:t>
       </w:r>
     </w:p>
     <w:p>
@@ -2628,7 +3084,25 @@
           <w:sz w:val="24"/>
           <w:szCs w:val="24"/>
         </w:rPr>
-        <w:t>The backend of the application, the API, the transpiler generator is written using C#, which is a modern</w:t>
+        <w:t xml:space="preserve">The backend of the application, the API, the </w:t>
+      </w:r>
+      <w:proofErr w:type="spellStart"/>
+      <w:r>
+        <w:rPr>
+          <w:rFonts w:cstheme="minorHAnsi"/>
+          <w:sz w:val="24"/>
+          <w:szCs w:val="24"/>
+        </w:rPr>
+        <w:t>transpiler</w:t>
+      </w:r>
+      <w:proofErr w:type="spellEnd"/>
+      <w:r>
+        <w:rPr>
+          <w:rFonts w:cstheme="minorHAnsi"/>
+          <w:sz w:val="24"/>
+          <w:szCs w:val="24"/>
+        </w:rPr>
+        <w:t xml:space="preserve"> generator is written using C#, which is a modern</w:t>
       </w:r>
       <w:r>
         <w:rPr>
@@ -2775,7 +3249,25 @@
           <w:sz w:val="24"/>
           <w:szCs w:val="24"/>
         </w:rPr>
-        <w:t>ed text. It is widely used for building languages, tools and frameworks due to automating the parsing process. Antlr4 is the most widely used parser generator and as such has the best support. Alternatives include Antlr3, JavaCC, bison, however they are either outdated, lack support or do not target C#</w:t>
+        <w:t xml:space="preserve">ed text. It is widely used for building languages, tools and frameworks due to automating the parsing process. Antlr4 is the most widely used parser generator and as such has the best support. Alternatives include Antlr3, </w:t>
+      </w:r>
+      <w:proofErr w:type="spellStart"/>
+      <w:r>
+        <w:rPr>
+          <w:rFonts w:cstheme="minorHAnsi"/>
+          <w:sz w:val="24"/>
+          <w:szCs w:val="24"/>
+        </w:rPr>
+        <w:t>JavaCC</w:t>
+      </w:r>
+      <w:proofErr w:type="spellEnd"/>
+      <w:r>
+        <w:rPr>
+          <w:rFonts w:cstheme="minorHAnsi"/>
+          <w:sz w:val="24"/>
+          <w:szCs w:val="24"/>
+        </w:rPr>
+        <w:t>, bison, however they are either outdated, lack support or do not target C#</w:t>
       </w:r>
     </w:p>
     <w:p>
@@ -2815,6 +3307,7 @@
           <w:szCs w:val="28"/>
         </w:rPr>
       </w:pPr>
+      <w:proofErr w:type="spellStart"/>
       <w:r>
         <w:rPr>
           <w:rFonts w:cstheme="minorHAnsi"/>
@@ -2823,8 +3316,9 @@
           <w:sz w:val="28"/>
           <w:szCs w:val="28"/>
         </w:rPr>
-        <w:t>Javascript, Vue.js:</w:t>
-      </w:r>
+        <w:t>Javascript</w:t>
+      </w:r>
+      <w:proofErr w:type="spellEnd"/>
       <w:r>
         <w:rPr>
           <w:rFonts w:cstheme="minorHAnsi"/>
@@ -2833,54 +3327,9 @@
           <w:sz w:val="28"/>
           <w:szCs w:val="28"/>
         </w:rPr>
-        <w:t xml:space="preserve"> </w:t>
-      </w:r>
-      <w:r>
-        <w:rPr>
-          <w:rFonts w:cstheme="minorHAnsi"/>
-          <w:sz w:val="24"/>
-          <w:szCs w:val="24"/>
-        </w:rPr>
-        <w:t>The frontend</w:t>
-      </w:r>
-      <w:r>
-        <w:rPr>
-          <w:rFonts w:cstheme="minorHAnsi"/>
-          <w:sz w:val="24"/>
-          <w:szCs w:val="24"/>
-        </w:rPr>
-        <w:t xml:space="preserve"> is built using Javascript and the Vue.js framework. Javascript is a modern high-level dynamically typed programming language designed and optimized for web development. Vue.js is a framework written in Javascript entitled as the most progressive javascript framework. It is used to facilitate complex application building using javascript. Alternatives to this stack would be Blazor using WebAssembly, and for Vue.js, alternatives are either React, or Angular. I have chosen Vue as React is designed for stateless, functional UIs and Angular is a very bulky framework with worse performance. Vue combines both good performance and support for creating inbrowser stateful user experiences.</w:t>
-      </w:r>
-    </w:p>
-    <w:p>
-      <w:pPr>
-        <w:pStyle w:val="ListParagraph"/>
-        <w:numPr>
-          <w:ilvl w:val="0"/>
-          <w:numId w:val="5"/>
-        </w:numPr>
-        <w:rPr>
-          <w:rFonts w:cstheme="minorHAnsi"/>
-          <w:sz w:val="32"/>
-          <w:szCs w:val="32"/>
-        </w:rPr>
-      </w:pPr>
-      <w:r>
-        <w:rPr>
-          <w:rFonts w:cstheme="minorHAnsi"/>
-          <w:sz w:val="32"/>
-          <w:szCs w:val="32"/>
-        </w:rPr>
-        <w:t>Executable</w:t>
-      </w:r>
-    </w:p>
-    <w:p>
-      <w:pPr>
-        <w:pStyle w:val="ListParagraph"/>
-        <w:numPr>
-          <w:ilvl w:val="0"/>
-          <w:numId w:val="6"/>
-        </w:numPr>
+        <w:t>, Vue.js:</w:t>
+      </w:r>
+      <w:r>
         <w:rPr>
           <w:rFonts w:cstheme="minorHAnsi"/>
           <w:b/>
@@ -2888,8 +3337,216 @@
           <w:sz w:val="28"/>
           <w:szCs w:val="28"/>
         </w:rPr>
-      </w:pPr>
-      <w:r>
+        <w:t xml:space="preserve"> </w:t>
+      </w:r>
+      <w:r>
+        <w:rPr>
+          <w:rFonts w:cstheme="minorHAnsi"/>
+          <w:sz w:val="24"/>
+          <w:szCs w:val="24"/>
+        </w:rPr>
+        <w:t>The frontend</w:t>
+      </w:r>
+      <w:r>
+        <w:rPr>
+          <w:rFonts w:cstheme="minorHAnsi"/>
+          <w:sz w:val="24"/>
+          <w:szCs w:val="24"/>
+        </w:rPr>
+        <w:t xml:space="preserve"> is built using </w:t>
+      </w:r>
+      <w:proofErr w:type="spellStart"/>
+      <w:r>
+        <w:rPr>
+          <w:rFonts w:cstheme="minorHAnsi"/>
+          <w:sz w:val="24"/>
+          <w:szCs w:val="24"/>
+        </w:rPr>
+        <w:t>Javascript</w:t>
+      </w:r>
+      <w:proofErr w:type="spellEnd"/>
+      <w:r>
+        <w:rPr>
+          <w:rFonts w:cstheme="minorHAnsi"/>
+          <w:sz w:val="24"/>
+          <w:szCs w:val="24"/>
+        </w:rPr>
+        <w:t xml:space="preserve"> and the Vue.js framework. </w:t>
+      </w:r>
+      <w:proofErr w:type="spellStart"/>
+      <w:r>
+        <w:rPr>
+          <w:rFonts w:cstheme="minorHAnsi"/>
+          <w:sz w:val="24"/>
+          <w:szCs w:val="24"/>
+        </w:rPr>
+        <w:t>Javascript</w:t>
+      </w:r>
+      <w:proofErr w:type="spellEnd"/>
+      <w:r>
+        <w:rPr>
+          <w:rFonts w:cstheme="minorHAnsi"/>
+          <w:sz w:val="24"/>
+          <w:szCs w:val="24"/>
+        </w:rPr>
+        <w:t xml:space="preserve"> is a modern high-level dynamically typed programming language designed and optimized for web development. Vue.js is a framework written in </w:t>
+      </w:r>
+      <w:proofErr w:type="spellStart"/>
+      <w:r>
+        <w:rPr>
+          <w:rFonts w:cstheme="minorHAnsi"/>
+          <w:sz w:val="24"/>
+          <w:szCs w:val="24"/>
+        </w:rPr>
+        <w:t>Javascript</w:t>
+      </w:r>
+      <w:proofErr w:type="spellEnd"/>
+      <w:r>
+        <w:rPr>
+          <w:rFonts w:cstheme="minorHAnsi"/>
+          <w:sz w:val="24"/>
+          <w:szCs w:val="24"/>
+        </w:rPr>
+        <w:t xml:space="preserve"> entitled as the most progressive </w:t>
+      </w:r>
+      <w:proofErr w:type="spellStart"/>
+      <w:r>
+        <w:rPr>
+          <w:rFonts w:cstheme="minorHAnsi"/>
+          <w:sz w:val="24"/>
+          <w:szCs w:val="24"/>
+        </w:rPr>
+        <w:t>javascript</w:t>
+      </w:r>
+      <w:proofErr w:type="spellEnd"/>
+      <w:r>
+        <w:rPr>
+          <w:rFonts w:cstheme="minorHAnsi"/>
+          <w:sz w:val="24"/>
+          <w:szCs w:val="24"/>
+        </w:rPr>
+        <w:t xml:space="preserve"> framework. It is used to facilitate complex application building using </w:t>
+      </w:r>
+      <w:proofErr w:type="spellStart"/>
+      <w:r>
+        <w:rPr>
+          <w:rFonts w:cstheme="minorHAnsi"/>
+          <w:sz w:val="24"/>
+          <w:szCs w:val="24"/>
+        </w:rPr>
+        <w:t>javascript</w:t>
+      </w:r>
+      <w:proofErr w:type="spellEnd"/>
+      <w:r>
+        <w:rPr>
+          <w:rFonts w:cstheme="minorHAnsi"/>
+          <w:sz w:val="24"/>
+          <w:szCs w:val="24"/>
+        </w:rPr>
+        <w:t xml:space="preserve">. Alternatives to this stack would be </w:t>
+      </w:r>
+      <w:proofErr w:type="spellStart"/>
+      <w:r>
+        <w:rPr>
+          <w:rFonts w:cstheme="minorHAnsi"/>
+          <w:sz w:val="24"/>
+          <w:szCs w:val="24"/>
+        </w:rPr>
+        <w:t>Blazor</w:t>
+      </w:r>
+      <w:proofErr w:type="spellEnd"/>
+      <w:r>
+        <w:rPr>
+          <w:rFonts w:cstheme="minorHAnsi"/>
+          <w:sz w:val="24"/>
+          <w:szCs w:val="24"/>
+        </w:rPr>
+        <w:t xml:space="preserve"> using </w:t>
+      </w:r>
+      <w:proofErr w:type="spellStart"/>
+      <w:r>
+        <w:rPr>
+          <w:rFonts w:cstheme="minorHAnsi"/>
+          <w:sz w:val="24"/>
+          <w:szCs w:val="24"/>
+        </w:rPr>
+        <w:t>WebAssembly</w:t>
+      </w:r>
+      <w:proofErr w:type="spellEnd"/>
+      <w:r>
+        <w:rPr>
+          <w:rFonts w:cstheme="minorHAnsi"/>
+          <w:sz w:val="24"/>
+          <w:szCs w:val="24"/>
+        </w:rPr>
+        <w:t xml:space="preserve">, and for Vue.js, alternatives are either </w:t>
+      </w:r>
+      <w:proofErr w:type="gramStart"/>
+      <w:r>
+        <w:rPr>
+          <w:rFonts w:cstheme="minorHAnsi"/>
+          <w:sz w:val="24"/>
+          <w:szCs w:val="24"/>
+        </w:rPr>
+        <w:t>React</w:t>
+      </w:r>
+      <w:proofErr w:type="gramEnd"/>
+      <w:r>
+        <w:rPr>
+          <w:rFonts w:cstheme="minorHAnsi"/>
+          <w:sz w:val="24"/>
+          <w:szCs w:val="24"/>
+        </w:rPr>
+        <w:t xml:space="preserve">, or Angular. I have chosen Vue as React is designed for stateless, functional UIs and Angular is a very bulky framework with worse performance. Vue combines both good performance and support for creating </w:t>
+      </w:r>
+      <w:proofErr w:type="spellStart"/>
+      <w:r>
+        <w:rPr>
+          <w:rFonts w:cstheme="minorHAnsi"/>
+          <w:sz w:val="24"/>
+          <w:szCs w:val="24"/>
+        </w:rPr>
+        <w:t>inbrowser</w:t>
+      </w:r>
+      <w:proofErr w:type="spellEnd"/>
+      <w:r>
+        <w:rPr>
+          <w:rFonts w:cstheme="minorHAnsi"/>
+          <w:sz w:val="24"/>
+          <w:szCs w:val="24"/>
+        </w:rPr>
+        <w:t xml:space="preserve"> stateful user experiences.</w:t>
+      </w:r>
+    </w:p>
+    <w:p>
+      <w:pPr>
+        <w:pStyle w:val="ListParagraph"/>
+        <w:numPr>
+          <w:ilvl w:val="0"/>
+          <w:numId w:val="5"/>
+        </w:numPr>
+        <w:rPr>
+          <w:rFonts w:cstheme="minorHAnsi"/>
+          <w:sz w:val="32"/>
+          <w:szCs w:val="32"/>
+        </w:rPr>
+      </w:pPr>
+      <w:r>
+        <w:rPr>
+          <w:rFonts w:cstheme="minorHAnsi"/>
+          <w:sz w:val="32"/>
+          <w:szCs w:val="32"/>
+        </w:rPr>
+        <w:t>Executable</w:t>
+      </w:r>
+    </w:p>
+    <w:p>
+      <w:pPr>
+        <w:pStyle w:val="ListParagraph"/>
+        <w:numPr>
+          <w:ilvl w:val="0"/>
+          <w:numId w:val="6"/>
+        </w:numPr>
         <w:rPr>
           <w:rFonts w:cstheme="minorHAnsi"/>
           <w:b/>
@@ -2897,8 +3554,7 @@
           <w:sz w:val="28"/>
           <w:szCs w:val="28"/>
         </w:rPr>
-        <w:t>C# &amp; .NET 5</w:t>
-      </w:r>
+      </w:pPr>
       <w:r>
         <w:rPr>
           <w:rFonts w:cstheme="minorHAnsi"/>
@@ -2907,6 +3563,16 @@
           <w:sz w:val="28"/>
           <w:szCs w:val="28"/>
         </w:rPr>
+        <w:t>C# &amp; .NET 5</w:t>
+      </w:r>
+      <w:r>
+        <w:rPr>
+          <w:rFonts w:cstheme="minorHAnsi"/>
+          <w:b/>
+          <w:bCs/>
+          <w:sz w:val="28"/>
+          <w:szCs w:val="28"/>
+        </w:rPr>
         <w:t xml:space="preserve">: </w:t>
       </w:r>
       <w:r>
@@ -2923,7 +3589,61 @@
           <w:sz w:val="24"/>
           <w:szCs w:val="24"/>
         </w:rPr>
-        <w:t xml:space="preserve"> executable application which represents a transpiler is a .NET Core Console application written using C# and targeting .NET 5. This choice was made in order to make the transpiler applications run cross-platform, with the only major dependency being the .NET 5 sdk, as well as being able to be dynamically constructed using the Roslyn compiler by the Generator</w:t>
+        <w:t xml:space="preserve"> executable application which represents a </w:t>
+      </w:r>
+      <w:proofErr w:type="spellStart"/>
+      <w:r>
+        <w:rPr>
+          <w:rFonts w:cstheme="minorHAnsi"/>
+          <w:sz w:val="24"/>
+          <w:szCs w:val="24"/>
+        </w:rPr>
+        <w:t>transpiler</w:t>
+      </w:r>
+      <w:proofErr w:type="spellEnd"/>
+      <w:r>
+        <w:rPr>
+          <w:rFonts w:cstheme="minorHAnsi"/>
+          <w:sz w:val="24"/>
+          <w:szCs w:val="24"/>
+        </w:rPr>
+        <w:t xml:space="preserve"> is a .NET Core Console application written using C# and targeting .NET 5. This choice was made in order to make the </w:t>
+      </w:r>
+      <w:proofErr w:type="spellStart"/>
+      <w:r>
+        <w:rPr>
+          <w:rFonts w:cstheme="minorHAnsi"/>
+          <w:sz w:val="24"/>
+          <w:szCs w:val="24"/>
+        </w:rPr>
+        <w:t>transpiler</w:t>
+      </w:r>
+      <w:proofErr w:type="spellEnd"/>
+      <w:r>
+        <w:rPr>
+          <w:rFonts w:cstheme="minorHAnsi"/>
+          <w:sz w:val="24"/>
+          <w:szCs w:val="24"/>
+        </w:rPr>
+        <w:t xml:space="preserve"> applications run cross-platform, with the only major dependency being the .NET 5 </w:t>
+      </w:r>
+      <w:proofErr w:type="spellStart"/>
+      <w:r>
+        <w:rPr>
+          <w:rFonts w:cstheme="minorHAnsi"/>
+          <w:sz w:val="24"/>
+          <w:szCs w:val="24"/>
+        </w:rPr>
+        <w:t>sdk</w:t>
+      </w:r>
+      <w:proofErr w:type="spellEnd"/>
+      <w:r>
+        <w:rPr>
+          <w:rFonts w:cstheme="minorHAnsi"/>
+          <w:sz w:val="24"/>
+          <w:szCs w:val="24"/>
+        </w:rPr>
+        <w:t>, as well as being able to be dynamically constructed using the Roslyn compiler by the Generator</w:t>
       </w:r>
       <w:r>
         <w:rPr>
@@ -2953,7 +3673,25 @@
           <w:sz w:val="32"/>
           <w:szCs w:val="32"/>
         </w:rPr>
-        <w:t>Feature subset - Reproductibility conditions</w:t>
+        <w:t xml:space="preserve">Feature subset - </w:t>
+      </w:r>
+      <w:proofErr w:type="spellStart"/>
+      <w:r>
+        <w:rPr>
+          <w:rFonts w:cstheme="minorHAnsi"/>
+          <w:sz w:val="32"/>
+          <w:szCs w:val="32"/>
+        </w:rPr>
+        <w:t>Reproductibility</w:t>
+      </w:r>
+      <w:proofErr w:type="spellEnd"/>
+      <w:r>
+        <w:rPr>
+          <w:rFonts w:cstheme="minorHAnsi"/>
+          <w:sz w:val="32"/>
+          <w:szCs w:val="32"/>
+        </w:rPr>
+        <w:t xml:space="preserve"> conditions</w:t>
       </w:r>
     </w:p>
     <w:p>
@@ -2991,13 +3729,23 @@
           <w:szCs w:val="32"/>
         </w:rPr>
       </w:pPr>
+      <w:proofErr w:type="spellStart"/>
       <w:r>
         <w:rPr>
           <w:rFonts w:cstheme="minorHAnsi"/>
           <w:sz w:val="32"/>
           <w:szCs w:val="32"/>
         </w:rPr>
-        <w:t>Transpiler Generation</w:t>
+        <w:t>Transpiler</w:t>
+      </w:r>
+      <w:proofErr w:type="spellEnd"/>
+      <w:r>
+        <w:rPr>
+          <w:rFonts w:cstheme="minorHAnsi"/>
+          <w:sz w:val="32"/>
+          <w:szCs w:val="32"/>
+        </w:rPr>
+        <w:t xml:space="preserve"> Generation</w:t>
       </w:r>
     </w:p>
     <w:p>
@@ -3023,7 +3771,25 @@
           <w:sz w:val="24"/>
           <w:szCs w:val="24"/>
         </w:rPr>
-        <w:t xml:space="preserve">, receiving a ruleset based on which it generates an executable transpiler is implemented by the application: </w:t>
+        <w:t xml:space="preserve">, receiving a ruleset based on which it generates an executable </w:t>
+      </w:r>
+      <w:proofErr w:type="spellStart"/>
+      <w:r>
+        <w:rPr>
+          <w:rFonts w:cstheme="minorHAnsi"/>
+          <w:sz w:val="24"/>
+          <w:szCs w:val="24"/>
+        </w:rPr>
+        <w:t>transpiler</w:t>
+      </w:r>
+      <w:proofErr w:type="spellEnd"/>
+      <w:r>
+        <w:rPr>
+          <w:rFonts w:cstheme="minorHAnsi"/>
+          <w:sz w:val="24"/>
+          <w:szCs w:val="24"/>
+        </w:rPr>
+        <w:t xml:space="preserve"> is implemented by the application: </w:t>
       </w:r>
       <w:hyperlink r:id="rId18" w:history="1">
         <w:r>
@@ -3090,7 +3856,25 @@
           <w:sz w:val="24"/>
           <w:szCs w:val="24"/>
         </w:rPr>
-        <w:t xml:space="preserve"> – using the input ruleset which is checked for consistency and Razor, a .g4 grammar file is compiled and saved using the Antlr4 comprehensible syntax for grammar files</w:t>
+        <w:t xml:space="preserve"> – using the input ruleset which is checked for consistency and Razor, </w:t>
+      </w:r>
+      <w:proofErr w:type="gramStart"/>
+      <w:r>
+        <w:rPr>
+          <w:rFonts w:cstheme="minorHAnsi"/>
+          <w:sz w:val="24"/>
+          <w:szCs w:val="24"/>
+        </w:rPr>
+        <w:t>a .g</w:t>
+      </w:r>
+      <w:proofErr w:type="gramEnd"/>
+      <w:r>
+        <w:rPr>
+          <w:rFonts w:cstheme="minorHAnsi"/>
+          <w:sz w:val="24"/>
+          <w:szCs w:val="24"/>
+        </w:rPr>
+        <w:t>4 grammar file is compiled and saved using the Antlr4 comprehensible syntax for grammar files</w:t>
       </w:r>
     </w:p>
     <w:p>
@@ -3113,7 +3897,61 @@
           <w:szCs w:val="24"/>
         </w:rPr>
         <w:lastRenderedPageBreak/>
-        <w:t>Generate Antlr files – Once the grammar has been composed, the Antlr4 executable is run in order to generate the parser based on the grammar file. These files are created within the ‘Transpiler’ project inside the LangBuilder solution.</w:t>
+        <w:t xml:space="preserve">Generate </w:t>
+      </w:r>
+      <w:proofErr w:type="spellStart"/>
+      <w:r>
+        <w:rPr>
+          <w:rFonts w:cstheme="minorHAnsi"/>
+          <w:sz w:val="24"/>
+          <w:szCs w:val="24"/>
+        </w:rPr>
+        <w:t>Antlr</w:t>
+      </w:r>
+      <w:proofErr w:type="spellEnd"/>
+      <w:r>
+        <w:rPr>
+          <w:rFonts w:cstheme="minorHAnsi"/>
+          <w:sz w:val="24"/>
+          <w:szCs w:val="24"/>
+        </w:rPr>
+        <w:t xml:space="preserve"> files – Once the grammar has been composed, the Antlr4 executable is run in order to generate the parser based on the grammar file. These files are created within the ‘</w:t>
+      </w:r>
+      <w:proofErr w:type="spellStart"/>
+      <w:r>
+        <w:rPr>
+          <w:rFonts w:cstheme="minorHAnsi"/>
+          <w:sz w:val="24"/>
+          <w:szCs w:val="24"/>
+        </w:rPr>
+        <w:t>Transpiler</w:t>
+      </w:r>
+      <w:proofErr w:type="spellEnd"/>
+      <w:r>
+        <w:rPr>
+          <w:rFonts w:cstheme="minorHAnsi"/>
+          <w:sz w:val="24"/>
+          <w:szCs w:val="24"/>
+        </w:rPr>
+        <w:t xml:space="preserve">’ project inside the </w:t>
+      </w:r>
+      <w:proofErr w:type="spellStart"/>
+      <w:r>
+        <w:rPr>
+          <w:rFonts w:cstheme="minorHAnsi"/>
+          <w:sz w:val="24"/>
+          <w:szCs w:val="24"/>
+        </w:rPr>
+        <w:t>LangBuilder</w:t>
+      </w:r>
+      <w:proofErr w:type="spellEnd"/>
+      <w:r>
+        <w:rPr>
+          <w:rFonts w:cstheme="minorHAnsi"/>
+          <w:sz w:val="24"/>
+          <w:szCs w:val="24"/>
+        </w:rPr>
+        <w:t xml:space="preserve"> solution.</w:t>
       </w:r>
     </w:p>
     <w:p>
@@ -3135,7 +3973,43 @@
           <w:sz w:val="24"/>
           <w:szCs w:val="24"/>
         </w:rPr>
-        <w:t>Generate executable – The syntax of the Antlr generated files is loaded by the Roslyn compiler. The dynamically generated code necessary for effectuating the transpilation is inserted into the syntax, and an executable is Dynamically Generated.</w:t>
+        <w:t xml:space="preserve">Generate executable – The syntax of the </w:t>
+      </w:r>
+      <w:proofErr w:type="spellStart"/>
+      <w:r>
+        <w:rPr>
+          <w:rFonts w:cstheme="minorHAnsi"/>
+          <w:sz w:val="24"/>
+          <w:szCs w:val="24"/>
+        </w:rPr>
+        <w:t>Antlr</w:t>
+      </w:r>
+      <w:proofErr w:type="spellEnd"/>
+      <w:r>
+        <w:rPr>
+          <w:rFonts w:cstheme="minorHAnsi"/>
+          <w:sz w:val="24"/>
+          <w:szCs w:val="24"/>
+        </w:rPr>
+        <w:t xml:space="preserve"> generated files is loaded by the Roslyn compiler. The dynamically generated code necessary for effectuating the </w:t>
+      </w:r>
+      <w:proofErr w:type="spellStart"/>
+      <w:r>
+        <w:rPr>
+          <w:rFonts w:cstheme="minorHAnsi"/>
+          <w:sz w:val="24"/>
+          <w:szCs w:val="24"/>
+        </w:rPr>
+        <w:t>transpilation</w:t>
+      </w:r>
+      <w:proofErr w:type="spellEnd"/>
+      <w:r>
+        <w:rPr>
+          <w:rFonts w:cstheme="minorHAnsi"/>
+          <w:sz w:val="24"/>
+          <w:szCs w:val="24"/>
+        </w:rPr>
+        <w:t xml:space="preserve"> is inserted into the syntax, and an executable is Dynamically Generated.</w:t>
       </w:r>
     </w:p>
     <w:p>
@@ -3151,13 +4025,23 @@
           <w:szCs w:val="32"/>
         </w:rPr>
       </w:pPr>
+      <w:proofErr w:type="spellStart"/>
       <w:r>
         <w:rPr>
           <w:rFonts w:cstheme="minorHAnsi"/>
           <w:sz w:val="32"/>
           <w:szCs w:val="32"/>
         </w:rPr>
-        <w:t>Reproductibility conditions</w:t>
+        <w:t>Reproductibility</w:t>
+      </w:r>
+      <w:proofErr w:type="spellEnd"/>
+      <w:r>
+        <w:rPr>
+          <w:rFonts w:cstheme="minorHAnsi"/>
+          <w:sz w:val="32"/>
+          <w:szCs w:val="32"/>
+        </w:rPr>
+        <w:t xml:space="preserve"> conditions</w:t>
       </w:r>
     </w:p>
     <w:p>
@@ -3173,6 +4057,7 @@
           <w:szCs w:val="32"/>
         </w:rPr>
       </w:pPr>
+      <w:proofErr w:type="spellStart"/>
       <w:r>
         <w:rPr>
           <w:rFonts w:cstheme="minorHAnsi"/>
@@ -3181,6 +4066,7 @@
         </w:rPr>
         <w:t>Dockerization</w:t>
       </w:r>
+      <w:proofErr w:type="spellEnd"/>
     </w:p>
     <w:p>
       <w:pPr>
@@ -3205,7 +4091,25 @@
           <w:sz w:val="24"/>
           <w:szCs w:val="24"/>
         </w:rPr>
-        <w:t>are dockerized and as such designed to run within a container which can be run on any hardware to get the application running.</w:t>
+        <w:t xml:space="preserve">are </w:t>
+      </w:r>
+      <w:proofErr w:type="spellStart"/>
+      <w:r>
+        <w:rPr>
+          <w:rFonts w:cstheme="minorHAnsi"/>
+          <w:sz w:val="24"/>
+          <w:szCs w:val="24"/>
+        </w:rPr>
+        <w:t>dockerized</w:t>
+      </w:r>
+      <w:proofErr w:type="spellEnd"/>
+      <w:r>
+        <w:rPr>
+          <w:rFonts w:cstheme="minorHAnsi"/>
+          <w:sz w:val="24"/>
+          <w:szCs w:val="24"/>
+        </w:rPr>
+        <w:t xml:space="preserve"> and as such designed to run within a container which can be run on any hardware to get the application running.</w:t>
       </w:r>
     </w:p>
     <w:p>
@@ -3317,7 +4221,25 @@
           <w:sz w:val="24"/>
           <w:szCs w:val="24"/>
         </w:rPr>
-        <w:t xml:space="preserve">A similar, fully developed application is Jetbrain’s MPS </w:t>
+        <w:t xml:space="preserve">A similar, fully developed application is </w:t>
+      </w:r>
+      <w:proofErr w:type="spellStart"/>
+      <w:r>
+        <w:rPr>
+          <w:rFonts w:cstheme="minorHAnsi"/>
+          <w:sz w:val="24"/>
+          <w:szCs w:val="24"/>
+        </w:rPr>
+        <w:t>Jetbrain’s</w:t>
+      </w:r>
+      <w:proofErr w:type="spellEnd"/>
+      <w:r>
+        <w:rPr>
+          <w:rFonts w:cstheme="minorHAnsi"/>
+          <w:sz w:val="24"/>
+          <w:szCs w:val="24"/>
+        </w:rPr>
+        <w:t xml:space="preserve"> MPS </w:t>
       </w:r>
       <w:hyperlink r:id="rId19" w:history="1">
         <w:r>
@@ -3367,7 +4289,25 @@
           <w:sz w:val="24"/>
           <w:szCs w:val="24"/>
         </w:rPr>
-        <w:t>The automated transpiler generator is implemented as a web application, and as such the goal is to expose it as a publicly available website. The intent is to expose both the frontend application as well as the REST API to be consumed.</w:t>
+        <w:t xml:space="preserve">The automated </w:t>
+      </w:r>
+      <w:proofErr w:type="spellStart"/>
+      <w:r>
+        <w:rPr>
+          <w:rFonts w:cstheme="minorHAnsi"/>
+          <w:sz w:val="24"/>
+          <w:szCs w:val="24"/>
+        </w:rPr>
+        <w:t>transpiler</w:t>
+      </w:r>
+      <w:proofErr w:type="spellEnd"/>
+      <w:r>
+        <w:rPr>
+          <w:rFonts w:cstheme="minorHAnsi"/>
+          <w:sz w:val="24"/>
+          <w:szCs w:val="24"/>
+        </w:rPr>
+        <w:t xml:space="preserve"> generator is implemented as a web application, and as such the goal is to expose it as a publicly available website. The intent is to expose both the frontend application as well as the REST API to be consumed.</w:t>
       </w:r>
     </w:p>
     <w:p>
@@ -3405,7 +4345,61 @@
           <w:sz w:val="24"/>
           <w:szCs w:val="24"/>
         </w:rPr>
-        <w:t>As the application is dockerized and lacks state persistence outside the browser, it will be deployed into two containers, one for the frontend and one for the Api. Container services are readily available through all cloud providers, e.g. Azure Web App for Containers, Amazon Elastic Container Instance.</w:t>
+        <w:t xml:space="preserve">As the application is </w:t>
+      </w:r>
+      <w:proofErr w:type="spellStart"/>
+      <w:r>
+        <w:rPr>
+          <w:rFonts w:cstheme="minorHAnsi"/>
+          <w:sz w:val="24"/>
+          <w:szCs w:val="24"/>
+        </w:rPr>
+        <w:t>dockerized</w:t>
+      </w:r>
+      <w:proofErr w:type="spellEnd"/>
+      <w:r>
+        <w:rPr>
+          <w:rFonts w:cstheme="minorHAnsi"/>
+          <w:sz w:val="24"/>
+          <w:szCs w:val="24"/>
+        </w:rPr>
+        <w:t xml:space="preserve"> and lacks state persistence outside the browser, it will be deployed into two containers, one for the frontend and one for the </w:t>
+      </w:r>
+      <w:proofErr w:type="spellStart"/>
+      <w:r>
+        <w:rPr>
+          <w:rFonts w:cstheme="minorHAnsi"/>
+          <w:sz w:val="24"/>
+          <w:szCs w:val="24"/>
+        </w:rPr>
+        <w:t>Api</w:t>
+      </w:r>
+      <w:proofErr w:type="spellEnd"/>
+      <w:r>
+        <w:rPr>
+          <w:rFonts w:cstheme="minorHAnsi"/>
+          <w:sz w:val="24"/>
+          <w:szCs w:val="24"/>
+        </w:rPr>
+        <w:t xml:space="preserve">. Container services are readily available through all cloud providers, </w:t>
+      </w:r>
+      <w:proofErr w:type="gramStart"/>
+      <w:r>
+        <w:rPr>
+          <w:rFonts w:cstheme="minorHAnsi"/>
+          <w:sz w:val="24"/>
+          <w:szCs w:val="24"/>
+        </w:rPr>
+        <w:t>e.g.</w:t>
+      </w:r>
+      <w:proofErr w:type="gramEnd"/>
+      <w:r>
+        <w:rPr>
+          <w:rFonts w:cstheme="minorHAnsi"/>
+          <w:sz w:val="24"/>
+          <w:szCs w:val="24"/>
+        </w:rPr>
+        <w:t xml:space="preserve"> Azure Web App for Containers, Amazon Elastic Container Instance.</w:t>
       </w:r>
       <w:r>
         <w:rPr>
@@ -3440,7 +4434,25 @@
           <w:sz w:val="24"/>
           <w:szCs w:val="24"/>
         </w:rPr>
-        <w:t xml:space="preserve"> and secure it using SSL. An example domain name: langbuilder.com. The frontend will be exposed at an usual subdomain, e.g. </w:t>
+        <w:t xml:space="preserve"> and secure it using SSL. An example domain name: langbuilder.com. The frontend will be exposed at </w:t>
+      </w:r>
+      <w:proofErr w:type="gramStart"/>
+      <w:r>
+        <w:rPr>
+          <w:rFonts w:cstheme="minorHAnsi"/>
+          <w:sz w:val="24"/>
+          <w:szCs w:val="24"/>
+        </w:rPr>
+        <w:t>an</w:t>
+      </w:r>
+      <w:proofErr w:type="gramEnd"/>
+      <w:r>
+        <w:rPr>
+          <w:rFonts w:cstheme="minorHAnsi"/>
+          <w:sz w:val="24"/>
+          <w:szCs w:val="24"/>
+        </w:rPr>
+        <w:t xml:space="preserve"> usual subdomain, e.g. </w:t>
       </w:r>
       <w:hyperlink r:id="rId20" w:history="1">
         <w:r>
@@ -3468,7 +4480,25 @@
           <w:szCs w:val="24"/>
         </w:rPr>
         <w:lastRenderedPageBreak/>
-        <w:t>confirmed to be up and running uneventfully, it will be publicly exposed for users to either consume the API or use the UI to generate their transpilers.</w:t>
+        <w:t xml:space="preserve">confirmed to be up and running uneventfully, it will be publicly exposed for users to either consume the API or use the UI to generate their </w:t>
+      </w:r>
+      <w:proofErr w:type="spellStart"/>
+      <w:r>
+        <w:rPr>
+          <w:rFonts w:cstheme="minorHAnsi"/>
+          <w:sz w:val="24"/>
+          <w:szCs w:val="24"/>
+        </w:rPr>
+        <w:t>transpilers</w:t>
+      </w:r>
+      <w:proofErr w:type="spellEnd"/>
+      <w:r>
+        <w:rPr>
+          <w:rFonts w:cstheme="minorHAnsi"/>
+          <w:sz w:val="24"/>
+          <w:szCs w:val="24"/>
+        </w:rPr>
+        <w:t>.</w:t>
       </w:r>
     </w:p>
     <w:p>
@@ -3487,7 +4517,25 @@
           <w:sz w:val="24"/>
           <w:szCs w:val="24"/>
         </w:rPr>
-        <w:t>The transpiler executables will be exposed as a zip package containing all their dependencies, except the main dependency – the .NET 5 SDK. Once unpacked, it can be run locally by clients.</w:t>
+        <w:t xml:space="preserve">The </w:t>
+      </w:r>
+      <w:proofErr w:type="spellStart"/>
+      <w:r>
+        <w:rPr>
+          <w:rFonts w:cstheme="minorHAnsi"/>
+          <w:sz w:val="24"/>
+          <w:szCs w:val="24"/>
+        </w:rPr>
+        <w:t>transpiler</w:t>
+      </w:r>
+      <w:proofErr w:type="spellEnd"/>
+      <w:r>
+        <w:rPr>
+          <w:rFonts w:cstheme="minorHAnsi"/>
+          <w:sz w:val="24"/>
+          <w:szCs w:val="24"/>
+        </w:rPr>
+        <w:t xml:space="preserve"> executables will be exposed as a zip package containing all their dependencies, except the main dependency – the .NET 5 SDK. Once unpacked, it can be run locally by clients.</w:t>
       </w:r>
     </w:p>
     <w:p>
@@ -3514,20 +4562,30 @@
           <w:szCs w:val="32"/>
         </w:rPr>
       </w:pPr>
+      <w:proofErr w:type="spellStart"/>
       <w:r>
         <w:rPr>
           <w:rFonts w:cstheme="minorHAnsi"/>
           <w:sz w:val="32"/>
           <w:szCs w:val="32"/>
         </w:rPr>
-        <w:t>Soure code</w:t>
-      </w:r>
+        <w:t>Soure</w:t>
+      </w:r>
+      <w:proofErr w:type="spellEnd"/>
       <w:r>
         <w:rPr>
           <w:rFonts w:cstheme="minorHAnsi"/>
           <w:sz w:val="32"/>
           <w:szCs w:val="32"/>
         </w:rPr>
+        <w:t xml:space="preserve"> code</w:t>
+      </w:r>
+      <w:r>
+        <w:rPr>
+          <w:rFonts w:cstheme="minorHAnsi"/>
+          <w:sz w:val="32"/>
+          <w:szCs w:val="32"/>
+        </w:rPr>
         <w:t>, History</w:t>
       </w:r>
     </w:p>
@@ -3540,13 +4598,23 @@
           <w:szCs w:val="28"/>
         </w:rPr>
       </w:pPr>
+      <w:proofErr w:type="spellStart"/>
       <w:r>
         <w:rPr>
           <w:rFonts w:cstheme="minorHAnsi"/>
           <w:sz w:val="28"/>
           <w:szCs w:val="28"/>
         </w:rPr>
-        <w:t xml:space="preserve">Github repository: </w:t>
+        <w:t>Github</w:t>
+      </w:r>
+      <w:proofErr w:type="spellEnd"/>
+      <w:r>
+        <w:rPr>
+          <w:rFonts w:cstheme="minorHAnsi"/>
+          <w:sz w:val="28"/>
+          <w:szCs w:val="28"/>
+        </w:rPr>
+        <w:t xml:space="preserve"> repository: </w:t>
       </w:r>
       <w:hyperlink r:id="rId21" w:history="1">
         <w:r>

</xml_diff>

<commit_message>
Updated work doc with commits
</commit_message>
<xml_diff>
--- a/Automated Transpiler Generation.docx
+++ b/Automated Transpiler Generation.docx
@@ -1257,25 +1257,7 @@
             <w:sz w:val="24"/>
             <w:szCs w:val="24"/>
           </w:rPr>
-          <w:t>https://en.wikipedia.org/wiki/Compiler-co</w:t>
-        </w:r>
-        <w:r>
-          <w:rPr>
-            <w:rStyle w:val="Hyperlink"/>
-            <w:rFonts w:cstheme="minorHAnsi"/>
-            <w:sz w:val="24"/>
-            <w:szCs w:val="24"/>
-          </w:rPr>
-          <w:t>m</w:t>
-        </w:r>
-        <w:r>
-          <w:rPr>
-            <w:rStyle w:val="Hyperlink"/>
-            <w:rFonts w:cstheme="minorHAnsi"/>
-            <w:sz w:val="24"/>
-            <w:szCs w:val="24"/>
-          </w:rPr>
-          <w:t>piler</w:t>
+          <w:t>https://en.wikipedia.org/wiki/Compiler-compiler</w:t>
         </w:r>
       </w:hyperlink>
     </w:p>
@@ -1516,25 +1498,7 @@
             <w:sz w:val="24"/>
             <w:szCs w:val="24"/>
           </w:rPr>
-          <w:t>https://www.scirp.o</w:t>
-        </w:r>
-        <w:r>
-          <w:rPr>
-            <w:rStyle w:val="Hyperlink"/>
-            <w:rFonts w:cstheme="minorHAnsi"/>
-            <w:sz w:val="24"/>
-            <w:szCs w:val="24"/>
-          </w:rPr>
-          <w:t>r</w:t>
-        </w:r>
-        <w:r>
-          <w:rPr>
-            <w:rStyle w:val="Hyperlink"/>
-            <w:rFonts w:cstheme="minorHAnsi"/>
-            <w:sz w:val="24"/>
-            <w:szCs w:val="24"/>
-          </w:rPr>
-          <w:t>g/html/5-9301620_30425.htm</w:t>
+          <w:t>https://www.scirp.org/html/5-9301620_30425.htm</w:t>
         </w:r>
       </w:hyperlink>
     </w:p>
@@ -1610,25 +1574,7 @@
             <w:sz w:val="24"/>
             <w:szCs w:val="24"/>
           </w:rPr>
-          <w:t>https://ww</w:t>
-        </w:r>
-        <w:r>
-          <w:rPr>
-            <w:rStyle w:val="Hyperlink"/>
-            <w:rFonts w:cstheme="minorHAnsi"/>
-            <w:sz w:val="24"/>
-            <w:szCs w:val="24"/>
-          </w:rPr>
-          <w:t>w</w:t>
-        </w:r>
-        <w:r>
-          <w:rPr>
-            <w:rStyle w:val="Hyperlink"/>
-            <w:rFonts w:cstheme="minorHAnsi"/>
-            <w:sz w:val="24"/>
-            <w:szCs w:val="24"/>
-          </w:rPr>
-          <w:t>.geeksforgeeks.org/source-to-source-compiler/</w:t>
+          <w:t>https://www.geeksforgeeks.org/source-to-source-compiler/</w:t>
         </w:r>
       </w:hyperlink>
     </w:p>
@@ -4632,6 +4578,7 @@
       <w:pPr>
         <w:ind w:left="1080"/>
         <w:rPr>
+          <w:rStyle w:val="Hyperlink"/>
           <w:rFonts w:cstheme="minorHAnsi"/>
           <w:sz w:val="28"/>
           <w:szCs w:val="28"/>
@@ -4653,7 +4600,25 @@
             <w:sz w:val="28"/>
             <w:szCs w:val="28"/>
           </w:rPr>
-          <w:t>https://github.com/Horatzio/LangBuilder/commits/net-core</w:t>
+          <w:t>https://github.com/Horatzio/LangBuilder/c</w:t>
+        </w:r>
+        <w:r>
+          <w:rPr>
+            <w:rStyle w:val="Hyperlink"/>
+            <w:rFonts w:cstheme="minorHAnsi"/>
+            <w:sz w:val="28"/>
+            <w:szCs w:val="28"/>
+          </w:rPr>
+          <w:t>o</w:t>
+        </w:r>
+        <w:r>
+          <w:rPr>
+            <w:rStyle w:val="Hyperlink"/>
+            <w:rFonts w:cstheme="minorHAnsi"/>
+            <w:sz w:val="28"/>
+            <w:szCs w:val="28"/>
+          </w:rPr>
+          <w:t>mmits/net-core</w:t>
         </w:r>
       </w:hyperlink>
     </w:p>
@@ -4666,6 +4631,101 @@
           <w:szCs w:val="28"/>
         </w:rPr>
       </w:pPr>
+      <w:r>
+        <w:rPr>
+          <w:rFonts w:cstheme="minorHAnsi"/>
+          <w:sz w:val="28"/>
+          <w:szCs w:val="28"/>
+        </w:rPr>
+        <w:drawing>
+          <wp:inline distT="0" distB="0" distL="0" distR="0" wp14:anchorId="25BF024F" wp14:editId="1E9A91B3">
+            <wp:extent cx="5943600" cy="2525395"/>
+            <wp:effectExtent l="0" t="0" r="0" b="8255"/>
+            <wp:docPr id="2" name="Picture 2"/>
+            <wp:cNvGraphicFramePr>
+              <a:graphicFrameLocks xmlns:a="http://schemas.openxmlformats.org/drawingml/2006/main" noChangeAspect="1"/>
+            </wp:cNvGraphicFramePr>
+            <a:graphic xmlns:a="http://schemas.openxmlformats.org/drawingml/2006/main">
+              <a:graphicData uri="http://schemas.openxmlformats.org/drawingml/2006/picture">
+                <pic:pic xmlns:pic="http://schemas.openxmlformats.org/drawingml/2006/picture">
+                  <pic:nvPicPr>
+                    <pic:cNvPr id="1" name=""/>
+                    <pic:cNvPicPr/>
+                  </pic:nvPicPr>
+                  <pic:blipFill>
+                    <a:blip r:embed="rId23"/>
+                    <a:stretch>
+                      <a:fillRect/>
+                    </a:stretch>
+                  </pic:blipFill>
+                  <pic:spPr>
+                    <a:xfrm>
+                      <a:off x="0" y="0"/>
+                      <a:ext cx="5943600" cy="2525395"/>
+                    </a:xfrm>
+                    <a:prstGeom prst="rect">
+                      <a:avLst/>
+                    </a:prstGeom>
+                  </pic:spPr>
+                </pic:pic>
+              </a:graphicData>
+            </a:graphic>
+          </wp:inline>
+        </w:drawing>
+      </w:r>
+    </w:p>
+    <w:p>
+      <w:pPr>
+        <w:ind w:left="1080"/>
+        <w:rPr>
+          <w:rFonts w:cstheme="minorHAnsi"/>
+          <w:sz w:val="28"/>
+          <w:szCs w:val="28"/>
+        </w:rPr>
+      </w:pPr>
+      <w:r>
+        <w:rPr>
+          <w:rFonts w:cstheme="minorHAnsi"/>
+          <w:sz w:val="28"/>
+          <w:szCs w:val="28"/>
+        </w:rPr>
+        <w:lastRenderedPageBreak/>
+        <w:drawing>
+          <wp:inline distT="0" distB="0" distL="0" distR="0" wp14:anchorId="1959236B" wp14:editId="73879085">
+            <wp:extent cx="5943600" cy="3514090"/>
+            <wp:effectExtent l="0" t="0" r="0" b="0"/>
+            <wp:docPr id="3" name="Picture 3"/>
+            <wp:cNvGraphicFramePr>
+              <a:graphicFrameLocks xmlns:a="http://schemas.openxmlformats.org/drawingml/2006/main" noChangeAspect="1"/>
+            </wp:cNvGraphicFramePr>
+            <a:graphic xmlns:a="http://schemas.openxmlformats.org/drawingml/2006/main">
+              <a:graphicData uri="http://schemas.openxmlformats.org/drawingml/2006/picture">
+                <pic:pic xmlns:pic="http://schemas.openxmlformats.org/drawingml/2006/picture">
+                  <pic:nvPicPr>
+                    <pic:cNvPr id="1" name=""/>
+                    <pic:cNvPicPr/>
+                  </pic:nvPicPr>
+                  <pic:blipFill>
+                    <a:blip r:embed="rId24"/>
+                    <a:stretch>
+                      <a:fillRect/>
+                    </a:stretch>
+                  </pic:blipFill>
+                  <pic:spPr>
+                    <a:xfrm>
+                      <a:off x="0" y="0"/>
+                      <a:ext cx="5943600" cy="3514090"/>
+                    </a:xfrm>
+                    <a:prstGeom prst="rect">
+                      <a:avLst/>
+                    </a:prstGeom>
+                  </pic:spPr>
+                </pic:pic>
+              </a:graphicData>
+            </a:graphic>
+          </wp:inline>
+        </w:drawing>
+      </w:r>
     </w:p>
     <w:sectPr>
       <w:pgSz w:w="12240" w:h="15840"/>

</xml_diff>